<commit_message>
fix typo in ch7a lab manual
</commit_message>
<xml_diff>
--- a/labmanual/English/WBT101-07A-Mesh-Topology.docx
+++ b/labmanual/English/WBT101-07A-Mesh-Topology.docx
@@ -8,8 +8,6 @@
           <w:rStyle w:val="BookTitle"/>
         </w:rPr>
       </w:pPr>
-      <w:bookmarkStart w:id="0" w:name="_GoBack"/>
-      <w:bookmarkEnd w:id="0"/>
       <w:r>
         <w:rPr>
           <w:rStyle w:val="BookTitle"/>
@@ -1288,157 +1286,162 @@
       <w:pPr>
         <w:pStyle w:val="Heading1"/>
       </w:pPr>
-      <w:bookmarkStart w:id="1" w:name="_Toc8552378"/>
+      <w:bookmarkStart w:id="0" w:name="_Toc8552378"/>
       <w:r>
         <w:lastRenderedPageBreak/>
         <w:t>Overview</w:t>
       </w:r>
+      <w:bookmarkEnd w:id="0"/>
+    </w:p>
+    <w:p>
+      <w:r>
+        <w:t>Traditional Bluetooth LE devi</w:t>
+      </w:r>
+      <w:r>
+        <w:t>c</w:t>
+      </w:r>
+      <w:r>
+        <w:t>e</w:t>
+      </w:r>
+      <w:r>
+        <w:t>s</w:t>
+      </w:r>
+      <w:r>
+        <w:t xml:space="preserve"> </w:t>
+      </w:r>
+      <w:r>
+        <w:t>use</w:t>
+      </w:r>
+      <w:r>
+        <w:t xml:space="preserve"> point-to-point </w:t>
+      </w:r>
+      <w:r>
+        <w:t xml:space="preserve">communication. That is, each </w:t>
+      </w:r>
+      <w:r>
+        <w:t xml:space="preserve">pair of devices send data back and forth to each other. </w:t>
+      </w:r>
+      <w:r>
+        <w:t>Each of these connections has a GAP Central and a GAP Peripheral.</w:t>
+      </w:r>
+    </w:p>
+    <w:p>
+      <w:r>
+        <w:t>In contrast, in a mesh network every device in the mesh can communicate (either directly or indirectly) with every other device in the network.</w:t>
+      </w:r>
+      <w:r>
+        <w:t xml:space="preserve"> Some devices in the network </w:t>
+      </w:r>
+      <w:r>
+        <w:t>can</w:t>
+      </w:r>
+      <w:r>
+        <w:t xml:space="preserve"> </w:t>
+      </w:r>
+      <w:r>
+        <w:t>relay</w:t>
+      </w:r>
+      <w:r>
+        <w:t xml:space="preserve"> </w:t>
+      </w:r>
+      <w:r>
+        <w:t>messages that they receive so that the overall communication range is extended beyond the radio range of each individual device</w:t>
+      </w:r>
+      <w:r>
+        <w:t xml:space="preserve">. In theory, the range of a mesh network is unlimited </w:t>
+      </w:r>
+      <w:proofErr w:type="gramStart"/>
+      <w:r>
+        <w:t>as long as</w:t>
+      </w:r>
+      <w:proofErr w:type="gramEnd"/>
+      <w:r>
+        <w:t xml:space="preserve"> you have at least one relay device within range of </w:t>
+      </w:r>
+      <w:r>
+        <w:t>every device in the network.</w:t>
+      </w:r>
+    </w:p>
+    <w:p>
+      <w:r>
+        <w:t>In Bluetooth Mesh, messages are sent using advertising packets. That is, no connections are made. Rather, data is broadcast by a sending device using advertising packets which can be received by any devices that are in range of the sender.</w:t>
+      </w:r>
+    </w:p>
+    <w:p>
+      <w:r>
+        <w:t xml:space="preserve">Devices in a mesh network are called </w:t>
+      </w:r>
+      <w:r>
+        <w:t>"</w:t>
+      </w:r>
+      <w:r>
+        <w:t>nodes</w:t>
+      </w:r>
+      <w:r>
+        <w:t>"</w:t>
+      </w:r>
+      <w:r>
+        <w:t xml:space="preserve">. Devices that are not part of a mesh network (yet) are called </w:t>
+      </w:r>
+      <w:r>
+        <w:t>"</w:t>
+      </w:r>
+      <w:proofErr w:type="spellStart"/>
+      <w:r>
+        <w:t>unprovisioned</w:t>
+      </w:r>
+      <w:proofErr w:type="spellEnd"/>
+      <w:r>
+        <w:t xml:space="preserve"> devices</w:t>
+      </w:r>
+      <w:r>
+        <w:t>"</w:t>
+      </w:r>
+      <w:r>
+        <w:t>.</w:t>
+      </w:r>
+      <w:r>
+        <w:t xml:space="preserve"> The process of provisioning a node will </w:t>
+      </w:r>
+      <w:r>
+        <w:t xml:space="preserve">also </w:t>
+      </w:r>
+      <w:r>
+        <w:t>be covered later.</w:t>
+      </w:r>
+    </w:p>
+    <w:p>
+      <w:r>
+        <w:t>A mesh network can have one or more</w:t>
+      </w:r>
+      <w:r>
+        <w:t xml:space="preserve"> subnets</w:t>
+      </w:r>
+      <w:r>
+        <w:t xml:space="preserve"> that enable isolation of related groups of nodes. A subnet is</w:t>
+      </w:r>
+      <w:r>
+        <w:t xml:space="preserve"> a group of nodes that can communicat</w:t>
+      </w:r>
+      <w:r>
+        <w:t>e</w:t>
+      </w:r>
+      <w:r>
+        <w:t xml:space="preserve"> with each other at the network layer because they share a network key. The difference between a </w:t>
+      </w:r>
+      <w:r>
+        <w:t>network and a subnet is that a node may belong to more than one subnet by having more than one network key.</w:t>
+      </w:r>
+    </w:p>
+    <w:p>
+      <w:pPr>
+        <w:pStyle w:val="Heading1"/>
+      </w:pPr>
+      <w:bookmarkStart w:id="1" w:name="_Toc8552379"/>
+      <w:r>
+        <w:t>Mesh Specs</w:t>
+      </w:r>
       <w:bookmarkEnd w:id="1"/>
-    </w:p>
-    <w:p>
-      <w:r>
-        <w:t>Traditional Bluetooth LE devi</w:t>
-      </w:r>
-      <w:r>
-        <w:t>c</w:t>
-      </w:r>
-      <w:r>
-        <w:t>e</w:t>
-      </w:r>
-      <w:r>
-        <w:t>s</w:t>
-      </w:r>
-      <w:r>
-        <w:t xml:space="preserve"> </w:t>
-      </w:r>
-      <w:r>
-        <w:t>use</w:t>
-      </w:r>
-      <w:r>
-        <w:t xml:space="preserve"> point-to-point </w:t>
-      </w:r>
-      <w:r>
-        <w:t xml:space="preserve">communication. That is, each </w:t>
-      </w:r>
-      <w:r>
-        <w:t xml:space="preserve">pair of devices send data back and forth to each other. </w:t>
-      </w:r>
-      <w:r>
-        <w:t>Each of these connections has a GAP Central and a GAP Peripheral.</w:t>
-      </w:r>
-    </w:p>
-    <w:p>
-      <w:r>
-        <w:t>In contrast, in a mesh network every device in the mesh can communicate (either directly or indirectly) with every other device in the network.</w:t>
-      </w:r>
-      <w:r>
-        <w:t xml:space="preserve"> Some devices in the network </w:t>
-      </w:r>
-      <w:r>
-        <w:t>can</w:t>
-      </w:r>
-      <w:r>
-        <w:t xml:space="preserve"> </w:t>
-      </w:r>
-      <w:r>
-        <w:t>relay</w:t>
-      </w:r>
-      <w:r>
-        <w:t xml:space="preserve"> </w:t>
-      </w:r>
-      <w:r>
-        <w:t>messages that they receive so that the overall communication range is extended beyond the radio range of each individual device</w:t>
-      </w:r>
-      <w:r>
-        <w:t xml:space="preserve">. In theory, the range of a mesh network is unlimited </w:t>
-      </w:r>
-      <w:proofErr w:type="gramStart"/>
-      <w:r>
-        <w:t>as long as</w:t>
-      </w:r>
-      <w:proofErr w:type="gramEnd"/>
-      <w:r>
-        <w:t xml:space="preserve"> you have at least one relay device within range of </w:t>
-      </w:r>
-      <w:r>
-        <w:t>every device in the network.</w:t>
-      </w:r>
-    </w:p>
-    <w:p>
-      <w:r>
-        <w:t>In Bluetooth Mesh, messages are sent using advertising packets. That is, no connections are made. Rather, data is broadcast by a sending device using advertising packets which can be received by any devices that are in range of the sender.</w:t>
-      </w:r>
-    </w:p>
-    <w:p>
-      <w:r>
-        <w:t xml:space="preserve">Devices in a mesh network are called </w:t>
-      </w:r>
-      <w:r>
-        <w:t>"</w:t>
-      </w:r>
-      <w:r>
-        <w:t>nodes</w:t>
-      </w:r>
-      <w:r>
-        <w:t>"</w:t>
-      </w:r>
-      <w:r>
-        <w:t xml:space="preserve">. Devices that are not part of a mesh network (yet) are called </w:t>
-      </w:r>
-      <w:r>
-        <w:t>"</w:t>
-      </w:r>
-      <w:r>
-        <w:t>unprovisioned devices</w:t>
-      </w:r>
-      <w:r>
-        <w:t>"</w:t>
-      </w:r>
-      <w:r>
-        <w:t>.</w:t>
-      </w:r>
-      <w:r>
-        <w:t xml:space="preserve"> The process of provisioning a node will </w:t>
-      </w:r>
-      <w:r>
-        <w:t xml:space="preserve">also </w:t>
-      </w:r>
-      <w:r>
-        <w:t>be covered later.</w:t>
-      </w:r>
-    </w:p>
-    <w:p>
-      <w:r>
-        <w:t>A mesh network can have one or more</w:t>
-      </w:r>
-      <w:r>
-        <w:t xml:space="preserve"> subnets</w:t>
-      </w:r>
-      <w:r>
-        <w:t xml:space="preserve"> that enable isolation of related groups of nodes. A subnet is</w:t>
-      </w:r>
-      <w:r>
-        <w:t xml:space="preserve"> a group of nodes that can communicat</w:t>
-      </w:r>
-      <w:r>
-        <w:t>e</w:t>
-      </w:r>
-      <w:r>
-        <w:t xml:space="preserve"> with each other at the network layer because they share a network key. The difference between a </w:t>
-      </w:r>
-      <w:r>
-        <w:t>network and a subnet is that a node may belong to more than one subnet by having more than one network key.</w:t>
-      </w:r>
-    </w:p>
-    <w:p>
-      <w:pPr>
-        <w:pStyle w:val="Heading1"/>
-      </w:pPr>
-      <w:bookmarkStart w:id="2" w:name="_Toc8552379"/>
-      <w:r>
-        <w:t>Mesh Specs</w:t>
-      </w:r>
-      <w:bookmarkEnd w:id="2"/>
     </w:p>
     <w:p>
       <w:r>
@@ -1524,12 +1527,12 @@
       <w:pPr>
         <w:pStyle w:val="Heading1"/>
       </w:pPr>
-      <w:bookmarkStart w:id="3" w:name="_Toc8552380"/>
+      <w:bookmarkStart w:id="2" w:name="_Toc8552380"/>
       <w:r>
         <w:lastRenderedPageBreak/>
         <w:t>Nodes</w:t>
       </w:r>
-      <w:bookmarkEnd w:id="3"/>
+      <w:bookmarkEnd w:id="2"/>
     </w:p>
     <w:p>
       <w:pPr>
@@ -1655,57 +1658,57 @@
       <w:pPr>
         <w:pStyle w:val="Heading2"/>
       </w:pPr>
-      <w:bookmarkStart w:id="4" w:name="_Toc8552381"/>
+      <w:bookmarkStart w:id="3" w:name="_Toc8552381"/>
       <w:r>
         <w:lastRenderedPageBreak/>
         <w:t>Standard Node</w:t>
       </w:r>
+      <w:bookmarkEnd w:id="3"/>
+    </w:p>
+    <w:p>
+      <w:r>
+        <w:t xml:space="preserve">The standard node functionality involves sending and receiving mesh messages. </w:t>
+      </w:r>
+      <w:r>
+        <w:t xml:space="preserve">Every node in the network </w:t>
+      </w:r>
+      <w:r>
+        <w:t>must be able to act as a standard node.</w:t>
+      </w:r>
+    </w:p>
+    <w:p>
+      <w:pPr>
+        <w:pStyle w:val="Heading3"/>
+      </w:pPr>
+      <w:r>
+        <w:t>Message Caching</w:t>
+      </w:r>
+    </w:p>
+    <w:p>
+      <w:r>
+        <w:t xml:space="preserve">Each node must maintain a message cache containing all recently received messages. If a message is received more than once, it is immediately discarded. In this way, if a message is relayed by multiple nodes to </w:t>
+      </w:r>
+      <w:proofErr w:type="gramStart"/>
+      <w:r>
+        <w:t>a final destination</w:t>
+      </w:r>
+      <w:proofErr w:type="gramEnd"/>
+      <w:r>
+        <w:t>, the destination only acts on the message one time.</w:t>
+      </w:r>
+    </w:p>
+    <w:p>
+      <w:pPr>
+        <w:pStyle w:val="Heading2"/>
+      </w:pPr>
+      <w:bookmarkStart w:id="4" w:name="_Toc8552382"/>
+      <w:r>
+        <w:t>Relay Node</w:t>
+      </w:r>
       <w:bookmarkEnd w:id="4"/>
     </w:p>
     <w:p>
       <w:r>
-        <w:t xml:space="preserve">The standard node functionality involves sending and receiving mesh messages. </w:t>
-      </w:r>
-      <w:r>
-        <w:t xml:space="preserve">Every node in the network </w:t>
-      </w:r>
-      <w:r>
-        <w:t>must be able to act as a standard node.</w:t>
-      </w:r>
-    </w:p>
-    <w:p>
-      <w:pPr>
-        <w:pStyle w:val="Heading3"/>
-      </w:pPr>
-      <w:r>
-        <w:t>Message Caching</w:t>
-      </w:r>
-    </w:p>
-    <w:p>
-      <w:r>
-        <w:t xml:space="preserve">Each node must maintain a message cache containing all recently received messages. If a message is received more than once, it is immediately discarded. In this way, if a message is relayed by multiple nodes to </w:t>
-      </w:r>
-      <w:proofErr w:type="gramStart"/>
-      <w:r>
-        <w:t>a final destination</w:t>
-      </w:r>
-      <w:proofErr w:type="gramEnd"/>
-      <w:r>
-        <w:t>, the destination only acts on the message one time.</w:t>
-      </w:r>
-    </w:p>
-    <w:p>
-      <w:pPr>
-        <w:pStyle w:val="Heading2"/>
-      </w:pPr>
-      <w:bookmarkStart w:id="5" w:name="_Toc8552382"/>
-      <w:r>
-        <w:t>Relay Node</w:t>
-      </w:r>
-      <w:bookmarkEnd w:id="5"/>
-    </w:p>
-    <w:p>
-      <w:r>
         <w:t xml:space="preserve">Relay nodes can </w:t>
       </w:r>
       <w:r>
@@ -1734,13 +1737,8 @@
       <w:r>
         <w:t xml:space="preserve"> to implement a relay feature </w:t>
       </w:r>
-      <w:proofErr w:type="gramStart"/>
-      <w:r>
-        <w:t>in order to</w:t>
-      </w:r>
-      <w:proofErr w:type="gramEnd"/>
-      <w:r>
-        <w:t xml:space="preserve"> maximize the possible paths through a mesh network.</w:t>
+      <w:r>
+        <w:t>in order to maximize the possible paths through a mesh network.</w:t>
       </w:r>
     </w:p>
     <w:p>
@@ -1910,36 +1908,36 @@
       <w:pPr>
         <w:pStyle w:val="Heading2"/>
       </w:pPr>
-      <w:bookmarkStart w:id="6" w:name="_Toc8552383"/>
+      <w:bookmarkStart w:id="5" w:name="_Toc8552383"/>
       <w:r>
         <w:lastRenderedPageBreak/>
         <w:t>GATT Proxy Node</w:t>
       </w:r>
+      <w:bookmarkEnd w:id="5"/>
+    </w:p>
+    <w:p>
+      <w:r>
+        <w:t>Many existing BLE devices support traditional BLE GATT communication but not mesh communication. Most smartphones and tablets fall into this category. Since you may want to interact with a mesh network from one of those devices, the GATT proxy was created. A GATT proxy node has both a mesh interface and a GATT interface. The GATT interface is used to communicate with BLE devices that don't possess a mesh stack and then relay those messages to/from the mesh network. That is, the GATT proxy acts as a bridge between the mesh network and the traditional BLE GATT device.</w:t>
+      </w:r>
+    </w:p>
+    <w:p>
+      <w:pPr>
+        <w:pStyle w:val="Heading2"/>
+      </w:pPr>
+      <w:bookmarkStart w:id="6" w:name="_Toc8552384"/>
+      <w:r>
+        <w:t xml:space="preserve">Friend </w:t>
+      </w:r>
+      <w:r>
+        <w:t xml:space="preserve">and Low Power </w:t>
+      </w:r>
+      <w:r>
+        <w:t>Node</w:t>
+      </w:r>
+      <w:r>
+        <w:t>s</w:t>
+      </w:r>
       <w:bookmarkEnd w:id="6"/>
-    </w:p>
-    <w:p>
-      <w:r>
-        <w:t>Many existing BLE devices support traditional BLE GATT communication but not mesh communication. Most smartphones and tablets fall into this category. Since you may want to interact with a mesh network from one of those devices, the GATT proxy was created. A GATT proxy node has both a mesh interface and a GATT interface. The GATT interface is used to communicate with BLE devices that don't possess a mesh stack and then relay those messages to/from the mesh network. That is, the GATT proxy acts as a bridge between the mesh network and the traditional BLE GATT device.</w:t>
-      </w:r>
-    </w:p>
-    <w:p>
-      <w:pPr>
-        <w:pStyle w:val="Heading2"/>
-      </w:pPr>
-      <w:bookmarkStart w:id="7" w:name="_Toc8552384"/>
-      <w:r>
-        <w:t xml:space="preserve">Friend </w:t>
-      </w:r>
-      <w:r>
-        <w:t xml:space="preserve">and Low Power </w:t>
-      </w:r>
-      <w:r>
-        <w:t>Node</w:t>
-      </w:r>
-      <w:r>
-        <w:t>s</w:t>
-      </w:r>
-      <w:bookmarkEnd w:id="7"/>
     </w:p>
     <w:p>
       <w:r>
@@ -2100,63 +2098,64 @@
           <w:szCs w:val="26"/>
         </w:rPr>
       </w:pPr>
-      <w:bookmarkStart w:id="8" w:name="_Toc2248794"/>
-      <w:bookmarkStart w:id="9" w:name="_Toc2252352"/>
-      <w:bookmarkStart w:id="10" w:name="_Toc2256646"/>
-      <w:bookmarkStart w:id="11" w:name="_Toc2248795"/>
-      <w:bookmarkStart w:id="12" w:name="_Toc2252353"/>
-      <w:bookmarkStart w:id="13" w:name="_Toc2256647"/>
+      <w:bookmarkStart w:id="7" w:name="_Toc2248794"/>
+      <w:bookmarkStart w:id="8" w:name="_Toc2252352"/>
+      <w:bookmarkStart w:id="9" w:name="_Toc2256646"/>
+      <w:bookmarkStart w:id="10" w:name="_Toc2248795"/>
+      <w:bookmarkStart w:id="11" w:name="_Toc2252353"/>
+      <w:bookmarkStart w:id="12" w:name="_Toc2256647"/>
+      <w:bookmarkEnd w:id="7"/>
       <w:bookmarkEnd w:id="8"/>
       <w:bookmarkEnd w:id="9"/>
       <w:bookmarkEnd w:id="10"/>
       <w:bookmarkEnd w:id="11"/>
       <w:bookmarkEnd w:id="12"/>
+      <w:r>
+        <w:br w:type="page"/>
+      </w:r>
+    </w:p>
+    <w:p>
+      <w:pPr>
+        <w:pStyle w:val="Heading1"/>
+      </w:pPr>
+      <w:bookmarkStart w:id="13" w:name="_Toc2252361"/>
+      <w:bookmarkStart w:id="14" w:name="_Toc2256655"/>
+      <w:bookmarkStart w:id="15" w:name="_Toc2252362"/>
+      <w:bookmarkStart w:id="16" w:name="_Toc2256656"/>
+      <w:bookmarkStart w:id="17" w:name="_Toc2252363"/>
+      <w:bookmarkStart w:id="18" w:name="_Toc2256657"/>
+      <w:bookmarkStart w:id="19" w:name="_Toc2252364"/>
+      <w:bookmarkStart w:id="20" w:name="_Toc2256658"/>
+      <w:bookmarkStart w:id="21" w:name="_Toc2252365"/>
+      <w:bookmarkStart w:id="22" w:name="_Toc2256659"/>
+      <w:bookmarkStart w:id="23" w:name="_Toc2252366"/>
+      <w:bookmarkStart w:id="24" w:name="_Toc2256660"/>
+      <w:bookmarkStart w:id="25" w:name="_Toc2252367"/>
+      <w:bookmarkStart w:id="26" w:name="_Toc2256661"/>
+      <w:bookmarkStart w:id="27" w:name="_Toc2252368"/>
+      <w:bookmarkStart w:id="28" w:name="_Toc2256662"/>
+      <w:bookmarkStart w:id="29" w:name="_Toc2252369"/>
+      <w:bookmarkStart w:id="30" w:name="_Toc2256663"/>
+      <w:bookmarkStart w:id="31" w:name="_Toc2252370"/>
+      <w:bookmarkStart w:id="32" w:name="_Toc2256664"/>
+      <w:bookmarkStart w:id="33" w:name="_Toc2252371"/>
+      <w:bookmarkStart w:id="34" w:name="_Toc2256665"/>
+      <w:bookmarkStart w:id="35" w:name="_Toc2252372"/>
+      <w:bookmarkStart w:id="36" w:name="_Toc2256666"/>
+      <w:bookmarkStart w:id="37" w:name="_Toc2252373"/>
+      <w:bookmarkStart w:id="38" w:name="_Toc2256667"/>
+      <w:bookmarkStart w:id="39" w:name="_Toc2252374"/>
+      <w:bookmarkStart w:id="40" w:name="_Toc2256668"/>
+      <w:bookmarkStart w:id="41" w:name="_Toc2252375"/>
+      <w:bookmarkStart w:id="42" w:name="_Toc2256669"/>
+      <w:bookmarkStart w:id="43" w:name="_Toc2252376"/>
+      <w:bookmarkStart w:id="44" w:name="_Toc2256670"/>
+      <w:bookmarkStart w:id="45" w:name="_Toc2252377"/>
+      <w:bookmarkStart w:id="46" w:name="_Toc2256671"/>
+      <w:bookmarkStart w:id="47" w:name="_Toc2252378"/>
+      <w:bookmarkStart w:id="48" w:name="_Toc2256672"/>
+      <w:bookmarkStart w:id="49" w:name="_Toc8552385"/>
       <w:bookmarkEnd w:id="13"/>
-      <w:r>
-        <w:br w:type="page"/>
-      </w:r>
-    </w:p>
-    <w:p>
-      <w:pPr>
-        <w:pStyle w:val="Heading1"/>
-      </w:pPr>
-      <w:bookmarkStart w:id="14" w:name="_Toc2252361"/>
-      <w:bookmarkStart w:id="15" w:name="_Toc2256655"/>
-      <w:bookmarkStart w:id="16" w:name="_Toc2252362"/>
-      <w:bookmarkStart w:id="17" w:name="_Toc2256656"/>
-      <w:bookmarkStart w:id="18" w:name="_Toc2252363"/>
-      <w:bookmarkStart w:id="19" w:name="_Toc2256657"/>
-      <w:bookmarkStart w:id="20" w:name="_Toc2252364"/>
-      <w:bookmarkStart w:id="21" w:name="_Toc2256658"/>
-      <w:bookmarkStart w:id="22" w:name="_Toc2252365"/>
-      <w:bookmarkStart w:id="23" w:name="_Toc2256659"/>
-      <w:bookmarkStart w:id="24" w:name="_Toc2252366"/>
-      <w:bookmarkStart w:id="25" w:name="_Toc2256660"/>
-      <w:bookmarkStart w:id="26" w:name="_Toc2252367"/>
-      <w:bookmarkStart w:id="27" w:name="_Toc2256661"/>
-      <w:bookmarkStart w:id="28" w:name="_Toc2252368"/>
-      <w:bookmarkStart w:id="29" w:name="_Toc2256662"/>
-      <w:bookmarkStart w:id="30" w:name="_Toc2252369"/>
-      <w:bookmarkStart w:id="31" w:name="_Toc2256663"/>
-      <w:bookmarkStart w:id="32" w:name="_Toc2252370"/>
-      <w:bookmarkStart w:id="33" w:name="_Toc2256664"/>
-      <w:bookmarkStart w:id="34" w:name="_Toc2252371"/>
-      <w:bookmarkStart w:id="35" w:name="_Toc2256665"/>
-      <w:bookmarkStart w:id="36" w:name="_Toc2252372"/>
-      <w:bookmarkStart w:id="37" w:name="_Toc2256666"/>
-      <w:bookmarkStart w:id="38" w:name="_Toc2252373"/>
-      <w:bookmarkStart w:id="39" w:name="_Toc2256667"/>
-      <w:bookmarkStart w:id="40" w:name="_Toc2252374"/>
-      <w:bookmarkStart w:id="41" w:name="_Toc2256668"/>
-      <w:bookmarkStart w:id="42" w:name="_Toc2252375"/>
-      <w:bookmarkStart w:id="43" w:name="_Toc2256669"/>
-      <w:bookmarkStart w:id="44" w:name="_Toc2252376"/>
-      <w:bookmarkStart w:id="45" w:name="_Toc2256670"/>
-      <w:bookmarkStart w:id="46" w:name="_Toc2252377"/>
-      <w:bookmarkStart w:id="47" w:name="_Toc2256671"/>
-      <w:bookmarkStart w:id="48" w:name="_Toc2252378"/>
-      <w:bookmarkStart w:id="49" w:name="_Toc2256672"/>
-      <w:bookmarkStart w:id="50" w:name="_Toc8552385"/>
       <w:bookmarkEnd w:id="14"/>
       <w:bookmarkEnd w:id="15"/>
       <w:bookmarkEnd w:id="16"/>
@@ -2192,39 +2191,38 @@
       <w:bookmarkEnd w:id="46"/>
       <w:bookmarkEnd w:id="47"/>
       <w:bookmarkEnd w:id="48"/>
-      <w:bookmarkEnd w:id="49"/>
       <w:r>
         <w:lastRenderedPageBreak/>
         <w:t>Provisioning and Configuration/Management</w:t>
       </w:r>
+      <w:bookmarkEnd w:id="49"/>
+    </w:p>
+    <w:p>
+      <w:r>
+        <w:t xml:space="preserve">To get a new device up and running on a Bluetooth Mesh network, it must be provisioned and configured. These are often thought of as a single step, but they are </w:t>
+      </w:r>
+      <w:r>
+        <w:t>unique</w:t>
+      </w:r>
+      <w:r>
+        <w:t xml:space="preserve"> processes with different protocols.</w:t>
+      </w:r>
+      <w:r>
+        <w:t xml:space="preserve"> These will each be described separately below.</w:t>
+      </w:r>
+    </w:p>
+    <w:p>
+      <w:pPr>
+        <w:pStyle w:val="Heading2"/>
+      </w:pPr>
+      <w:bookmarkStart w:id="50" w:name="_Toc8552386"/>
+      <w:r>
+        <w:t>Provisioning</w:t>
+      </w:r>
       <w:bookmarkEnd w:id="50"/>
     </w:p>
     <w:p>
       <w:r>
-        <w:t xml:space="preserve">To get a new device up and running on a Bluetooth Mesh network, it must be provisioned and configured. These are often thought of as a single step, but they are </w:t>
-      </w:r>
-      <w:r>
-        <w:t>unique</w:t>
-      </w:r>
-      <w:r>
-        <w:t xml:space="preserve"> processes with different protocols.</w:t>
-      </w:r>
-      <w:r>
-        <w:t xml:space="preserve"> These will each be described separately below.</w:t>
-      </w:r>
-    </w:p>
-    <w:p>
-      <w:pPr>
-        <w:pStyle w:val="Heading2"/>
-      </w:pPr>
-      <w:bookmarkStart w:id="51" w:name="_Toc8552386"/>
-      <w:r>
-        <w:t>Provisioning</w:t>
-      </w:r>
-      <w:bookmarkEnd w:id="51"/>
-    </w:p>
-    <w:p>
-      <w:r>
         <w:t>Provisioning is the process by which a device is made a member of the mesh network and becomes a node.</w:t>
       </w:r>
       <w:r>
@@ -2340,8 +2338,13 @@
       <w:r>
         <w:t xml:space="preserve">recommends that </w:t>
       </w:r>
-      <w:r>
-        <w:t xml:space="preserve">unprovisioned </w:t>
+      <w:proofErr w:type="spellStart"/>
+      <w:r>
+        <w:t>unprovisioned</w:t>
+      </w:r>
+      <w:proofErr w:type="spellEnd"/>
+      <w:r>
+        <w:t xml:space="preserve"> </w:t>
       </w:r>
       <w:r>
         <w:t>devices support both.</w:t>
@@ -2357,7 +2360,15 @@
     </w:p>
     <w:p>
       <w:r>
-        <w:t xml:space="preserve">Any unprovisioned </w:t>
+        <w:t xml:space="preserve">Any </w:t>
+      </w:r>
+      <w:proofErr w:type="spellStart"/>
+      <w:r>
+        <w:t>unprovisioned</w:t>
+      </w:r>
+      <w:proofErr w:type="spellEnd"/>
+      <w:r>
+        <w:t xml:space="preserve"> </w:t>
       </w:r>
       <w:r>
         <w:t>device will indicate its availability to be provisioned by sending out advertising packets of the type "Mesh Beacon".</w:t>
@@ -2382,7 +2393,15 @@
         <w:t xml:space="preserve"> </w:t>
       </w:r>
       <w:r>
-        <w:t>will scan for unprovisioned devices and will choose (usually via input from the user) which device to provision.</w:t>
+        <w:t xml:space="preserve">will scan for </w:t>
+      </w:r>
+      <w:proofErr w:type="spellStart"/>
+      <w:r>
+        <w:t>unprovisioned</w:t>
+      </w:r>
+      <w:proofErr w:type="spellEnd"/>
+      <w:r>
+        <w:t xml:space="preserve"> devices and will choose (usually via input from the user) which device to provision.</w:t>
       </w:r>
       <w:r>
         <w:t xml:space="preserve"> The provisioner sends a Link Open message to the device to be provisioned which will in turn respond with a Link ACK message.</w:t>
@@ -2646,7 +2665,15 @@
     </w:p>
     <w:p>
       <w:r>
-        <w:t>Once authentication is done, a session key is derived by each device from its private key and the public key from the other device. The session key is used to secure subsequent distribution of the data needed to complete provisioning. Once provisioning is completed, the provisioned device has the network's key (NetKey), a security parameter called the IV index, and its Unicast address which was allocated by the provisioner. The device is now a node and is a part of the network.</w:t>
+        <w:t>Once authentication is done, a session key is derived by each device from its private key and the public key from the other device. The session key is used to secure subsequent distribution of the data needed to complete provisioning. Once provisioning is completed, the provisioned device has the network's key (</w:t>
+      </w:r>
+      <w:proofErr w:type="spellStart"/>
+      <w:r>
+        <w:t>NetKey</w:t>
+      </w:r>
+      <w:proofErr w:type="spellEnd"/>
+      <w:r>
+        <w:t>), a security parameter called the IV index, and its Unicast address which was allocated by the provisioner. The device is now a node and is a part of the network.</w:t>
       </w:r>
       <w:r>
         <w:t xml:space="preserve"> The provisioner then sends a Link Close message as described previously.</w:t>
@@ -2656,45 +2683,45 @@
       <w:pPr>
         <w:pStyle w:val="Heading2"/>
       </w:pPr>
-      <w:bookmarkStart w:id="52" w:name="_Toc8552387"/>
+      <w:bookmarkStart w:id="51" w:name="_Toc8552387"/>
       <w:r>
         <w:t>Configuration/Management</w:t>
       </w:r>
+      <w:bookmarkEnd w:id="51"/>
+    </w:p>
+    <w:p>
+      <w:r>
+        <w:t xml:space="preserve">Once provisioning is done, the same smartphone or tablet </w:t>
+      </w:r>
+      <w:r>
+        <w:t xml:space="preserve">(i.e. the provisioner) </w:t>
+      </w:r>
+      <w:r>
+        <w:t>t</w:t>
+      </w:r>
+      <w:r>
+        <w:t>hen</w:t>
+      </w:r>
+      <w:r>
+        <w:t xml:space="preserve"> uses the mesh network to configure the new node. This includes distribution of application keys, assigning group addresses to models, etc.</w:t>
+      </w:r>
+    </w:p>
+    <w:p>
+      <w:r>
+        <w:t>Note that smartphones currently do not support Bluetooth mesh directly so at least one device should be configured as a GATT Proxy to allow a smartphone to do configuration once provisioning is done. The only alternative currently is to have a gateway on the mesh network that allows the smartphone to access the mesh network indirectly.</w:t>
+      </w:r>
+    </w:p>
+    <w:p>
+      <w:pPr>
+        <w:pStyle w:val="Heading1"/>
+      </w:pPr>
+      <w:bookmarkStart w:id="52" w:name="_Toc7363350"/>
+      <w:bookmarkStart w:id="53" w:name="_Toc8552388"/>
+      <w:r>
+        <w:t>Client Applications</w:t>
+      </w:r>
       <w:bookmarkEnd w:id="52"/>
-    </w:p>
-    <w:p>
-      <w:r>
-        <w:t xml:space="preserve">Once provisioning is done, the same smartphone or tablet </w:t>
-      </w:r>
-      <w:r>
-        <w:t xml:space="preserve">(i.e. the provisioner) </w:t>
-      </w:r>
-      <w:r>
-        <w:t>t</w:t>
-      </w:r>
-      <w:r>
-        <w:t>hen</w:t>
-      </w:r>
-      <w:r>
-        <w:t xml:space="preserve"> uses the mesh network to configure the new node. This includes distribution of application keys, assigning group addresses to models, etc.</w:t>
-      </w:r>
-    </w:p>
-    <w:p>
-      <w:r>
-        <w:t>Note that smartphones currently do not support Bluetooth mesh directly so at least one device should be configured as a GATT Proxy to allow a smartphone to do configuration once provisioning is done. The only alternative currently is to have a gateway on the mesh network that allows the smartphone to access the mesh network indirectly.</w:t>
-      </w:r>
-    </w:p>
-    <w:p>
-      <w:pPr>
-        <w:pStyle w:val="Heading1"/>
-      </w:pPr>
-      <w:bookmarkStart w:id="53" w:name="_Toc7363350"/>
-      <w:bookmarkStart w:id="54" w:name="_Toc8552388"/>
-      <w:r>
-        <w:t>Client Applications</w:t>
-      </w:r>
       <w:bookmarkEnd w:id="53"/>
-      <w:bookmarkEnd w:id="54"/>
     </w:p>
     <w:p>
       <w:r>
@@ -2761,7 +2788,15 @@
         <w:t>rd</w:t>
       </w:r>
       <w:r>
-        <w:t xml:space="preserve"> party mesh applications such as the LedVance Sylvania Smart Home Android app</w:t>
+        <w:t xml:space="preserve"> party mesh applications such as the </w:t>
+      </w:r>
+      <w:proofErr w:type="spellStart"/>
+      <w:r>
+        <w:t>LedVance</w:t>
+      </w:r>
+      <w:proofErr w:type="spellEnd"/>
+      <w:r>
+        <w:t xml:space="preserve"> Sylvania Smart Home Android app</w:t>
       </w:r>
     </w:p>
     <w:p>
@@ -2774,8 +2809,8 @@
           <w:szCs w:val="26"/>
         </w:rPr>
       </w:pPr>
-      <w:bookmarkStart w:id="55" w:name="_Toc7363351"/>
-      <w:bookmarkStart w:id="56" w:name="_Toc8552389"/>
+      <w:bookmarkStart w:id="54" w:name="_Toc7363351"/>
+      <w:bookmarkStart w:id="55" w:name="_Toc8552389"/>
       <w:r>
         <w:br w:type="page"/>
       </w:r>
@@ -2788,8 +2823,8 @@
         <w:lastRenderedPageBreak/>
         <w:t>Client Control Mesh (Windows)</w:t>
       </w:r>
+      <w:bookmarkEnd w:id="54"/>
       <w:bookmarkEnd w:id="55"/>
-      <w:bookmarkEnd w:id="56"/>
     </w:p>
     <w:p>
       <w:r>
@@ -2818,7 +2853,31 @@
     </w:p>
     <w:p>
       <w:r>
-        <w:t>To use it, you must first program a kit with an application that does mesh operations such as provisioning, OnOff client, etc. This kit will act as an interface from the PC to the mesh devices in the network. For example, the mesh_provision_client application supports a provisioning client, OnOff client, level client, light lightness client, etc. That kit will receive HCI commands from the PC over UART and in turn sends the appropriate messages to the mesh network.</w:t>
+        <w:t xml:space="preserve">To use it, you must first program a kit with an application that does mesh operations such as provisioning, </w:t>
+      </w:r>
+      <w:proofErr w:type="spellStart"/>
+      <w:r>
+        <w:t>OnOff</w:t>
+      </w:r>
+      <w:proofErr w:type="spellEnd"/>
+      <w:r>
+        <w:t xml:space="preserve"> client, etc. This kit will act as an interface from the PC to the mesh devices in the network. For example, the </w:t>
+      </w:r>
+      <w:proofErr w:type="spellStart"/>
+      <w:r>
+        <w:t>mesh_provision_client</w:t>
+      </w:r>
+      <w:proofErr w:type="spellEnd"/>
+      <w:r>
+        <w:t xml:space="preserve"> application supports a provisioning client, </w:t>
+      </w:r>
+      <w:proofErr w:type="spellStart"/>
+      <w:r>
+        <w:t>OnOff</w:t>
+      </w:r>
+      <w:proofErr w:type="spellEnd"/>
+      <w:r>
+        <w:t xml:space="preserve"> client, level client, light lightness client, etc. That kit will receive HCI commands from the PC over UART and in turn sends the appropriate messages to the mesh network.</w:t>
       </w:r>
     </w:p>
     <w:p>
@@ -3238,14 +3297,14 @@
       <w:pPr>
         <w:pStyle w:val="Heading2"/>
       </w:pPr>
-      <w:bookmarkStart w:id="57" w:name="_Toc7363352"/>
-      <w:bookmarkStart w:id="58" w:name="_Toc8552390"/>
+      <w:bookmarkStart w:id="56" w:name="_Toc7363352"/>
+      <w:bookmarkStart w:id="57" w:name="_Toc8552390"/>
       <w:r>
         <w:lastRenderedPageBreak/>
         <w:t>Mesh Client (Windows)</w:t>
       </w:r>
+      <w:bookmarkEnd w:id="56"/>
       <w:bookmarkEnd w:id="57"/>
-      <w:bookmarkEnd w:id="58"/>
     </w:p>
     <w:p>
       <w:r>
@@ -3506,7 +3565,15 @@
     </w:p>
     <w:p>
       <w:r>
-        <w:t>Unzip the file and go to Windows/MeshClient/Release/x86</w:t>
+        <w:t>Unzip the file and go to Windows/</w:t>
+      </w:r>
+      <w:proofErr w:type="spellStart"/>
+      <w:r>
+        <w:t>MeshClient</w:t>
+      </w:r>
+      <w:proofErr w:type="spellEnd"/>
+      <w:r>
+        <w:t>/Release/x86</w:t>
       </w:r>
       <w:r>
         <w:t xml:space="preserve"> to find MeshClient.exe</w:t>
@@ -3632,8 +3699,16 @@
         <w:rPr>
           <w:i/>
         </w:rPr>
-        <w:t>Scan Unprovisioned</w:t>
-      </w:r>
+        <w:t xml:space="preserve">Scan </w:t>
+      </w:r>
+      <w:proofErr w:type="spellStart"/>
+      <w:r>
+        <w:rPr>
+          <w:i/>
+        </w:rPr>
+        <w:t>Unprovisioned</w:t>
+      </w:r>
+      <w:proofErr w:type="spellEnd"/>
     </w:p>
     <w:p>
       <w:pPr>
@@ -3662,7 +3737,15 @@
         </w:numPr>
       </w:pPr>
       <w:r>
-        <w:t xml:space="preserve">If there are multiple unprovisioned devices you may need to stop and restart multiple times until you see the </w:t>
+        <w:t xml:space="preserve">If there are multiple </w:t>
+      </w:r>
+      <w:proofErr w:type="spellStart"/>
+      <w:r>
+        <w:t>unprovisioned</w:t>
+      </w:r>
+      <w:proofErr w:type="spellEnd"/>
+      <w:r>
+        <w:t xml:space="preserve"> devices you may need to stop and restart multiple times until you see the </w:t>
       </w:r>
       <w:proofErr w:type="gramStart"/>
       <w:r>
@@ -3779,14 +3862,14 @@
       <w:pPr>
         <w:pStyle w:val="Heading2"/>
       </w:pPr>
-      <w:bookmarkStart w:id="59" w:name="_Toc7363353"/>
-      <w:bookmarkStart w:id="60" w:name="_Toc8552391"/>
+      <w:bookmarkStart w:id="58" w:name="_Toc7363353"/>
+      <w:bookmarkStart w:id="59" w:name="_Toc8552391"/>
       <w:r>
         <w:lastRenderedPageBreak/>
         <w:t>Mesh Lighting App (Android)</w:t>
       </w:r>
+      <w:bookmarkEnd w:id="58"/>
       <w:bookmarkEnd w:id="59"/>
-      <w:bookmarkEnd w:id="60"/>
     </w:p>
     <w:p>
       <w:r>
@@ -3866,15 +3949,27 @@
       <w:r>
         <w:t xml:space="preserve">Unzip the file and go to </w:t>
       </w:r>
+      <w:proofErr w:type="spellStart"/>
       <w:r>
         <w:t>Andoird</w:t>
       </w:r>
+      <w:proofErr w:type="spellEnd"/>
       <w:r>
         <w:t>/</w:t>
       </w:r>
-      <w:r>
-        <w:t>src/bin to find MeshLightingController.apk</w:t>
-      </w:r>
+      <w:proofErr w:type="spellStart"/>
+      <w:r>
+        <w:t>src</w:t>
+      </w:r>
+      <w:proofErr w:type="spellEnd"/>
+      <w:r>
+        <w:t xml:space="preserve">/bin to find </w:t>
+      </w:r>
+      <w:proofErr w:type="spellStart"/>
+      <w:r>
+        <w:t>MeshLightingController.apk</w:t>
+      </w:r>
+      <w:proofErr w:type="spellEnd"/>
       <w:r>
         <w:t>.</w:t>
       </w:r>
@@ -3887,7 +3982,15 @@
         <w:t xml:space="preserve"> (yet)</w:t>
       </w:r>
       <w:r>
-        <w:t xml:space="preserve"> in the Android Play Store, it is necessary to install it manually by dragging the .apk file onto the phone's filesystem and then executing it to install the app. You will need to allow installation of 3</w:t>
+        <w:t xml:space="preserve"> in the Android Play Store, it is necessary to install it manually by dragging the .</w:t>
+      </w:r>
+      <w:proofErr w:type="spellStart"/>
+      <w:r>
+        <w:t>apk</w:t>
+      </w:r>
+      <w:proofErr w:type="spellEnd"/>
+      <w:r>
+        <w:t xml:space="preserve"> file onto the phone's filesystem and then executing it to install the app. You will need to allow installation of 3</w:t>
       </w:r>
       <w:r>
         <w:rPr>
@@ -6258,18 +6361,42 @@
       <w:pPr>
         <w:pStyle w:val="Heading2"/>
       </w:pPr>
-      <w:bookmarkStart w:id="61" w:name="_Toc7363354"/>
-      <w:bookmarkStart w:id="62" w:name="_Toc8552392"/>
+      <w:bookmarkStart w:id="60" w:name="_Toc7363354"/>
+      <w:bookmarkStart w:id="61" w:name="_Toc8552392"/>
       <w:r>
         <w:lastRenderedPageBreak/>
-        <w:t>Sylvania Smart Home App by LedVance (Android)</w:t>
-      </w:r>
+        <w:t xml:space="preserve">Sylvania Smart Home App by </w:t>
+      </w:r>
+      <w:proofErr w:type="spellStart"/>
+      <w:r>
+        <w:t>LedVance</w:t>
+      </w:r>
+      <w:proofErr w:type="spellEnd"/>
+      <w:r>
+        <w:t xml:space="preserve"> (Android)</w:t>
+      </w:r>
+      <w:bookmarkEnd w:id="60"/>
       <w:bookmarkEnd w:id="61"/>
-      <w:bookmarkEnd w:id="62"/>
-    </w:p>
-    <w:p>
-      <w:r>
-        <w:t>The Sylvania Smart Home application created by LedVance is available for Android from the Google Play Store. It can create mesh networks, provision devices and can control lighting devices. Note: there is a version of the app for iOS, but it is based on the Apple HomeKit solution, so it won't work with our starter applications.</w:t>
+    </w:p>
+    <w:p>
+      <w:r>
+        <w:t xml:space="preserve">The Sylvania Smart Home application created by </w:t>
+      </w:r>
+      <w:proofErr w:type="spellStart"/>
+      <w:r>
+        <w:t>LedVance</w:t>
+      </w:r>
+      <w:proofErr w:type="spellEnd"/>
+      <w:r>
+        <w:t xml:space="preserve"> is available for Android from the Google Play Store. It can create mesh networks, provision devices and can control lighting devices. Note: there is a version of the app for iOS, but it is based on the Apple </w:t>
+      </w:r>
+      <w:proofErr w:type="spellStart"/>
+      <w:r>
+        <w:t>HomeKit</w:t>
+      </w:r>
+      <w:proofErr w:type="spellEnd"/>
+      <w:r>
+        <w:t xml:space="preserve"> solution, so it won't work with our starter applications.</w:t>
       </w:r>
     </w:p>
     <w:p>
@@ -8129,10 +8256,18 @@
       <w:pPr>
         <w:pStyle w:val="Heading2"/>
       </w:pPr>
-      <w:bookmarkStart w:id="63" w:name="_Toc8552393"/>
+      <w:bookmarkStart w:id="62" w:name="_Toc8552393"/>
       <w:r>
         <w:lastRenderedPageBreak/>
-        <w:t>Mesh App (Android)</w:t>
+        <w:t>Mesh App (</w:t>
+      </w:r>
+      <w:r>
+        <w:t>IOS</w:t>
+      </w:r>
+      <w:bookmarkStart w:id="63" w:name="_GoBack"/>
+      <w:bookmarkEnd w:id="63"/>
+      <w:r>
+        <w:t>)</w:t>
       </w:r>
     </w:p>
     <w:p>
@@ -8222,7 +8357,7 @@
       <w:r>
         <w:t>Demo</w:t>
       </w:r>
-      <w:bookmarkEnd w:id="63"/>
+      <w:bookmarkEnd w:id="62"/>
     </w:p>
     <w:p>
       <w:r>
@@ -8274,7 +8409,15 @@
       <w:bookmarkStart w:id="68" w:name="_Toc5721894"/>
       <w:bookmarkStart w:id="69" w:name="_Toc8552395"/>
       <w:r>
-        <w:t>Create Network with a LightDimmable Device</w:t>
+        <w:t xml:space="preserve">Create Network with a </w:t>
+      </w:r>
+      <w:proofErr w:type="spellStart"/>
+      <w:r>
+        <w:t>LightDimmable</w:t>
+      </w:r>
+      <w:proofErr w:type="spellEnd"/>
+      <w:r>
+        <w:t xml:space="preserve"> Device</w:t>
       </w:r>
       <w:bookmarkEnd w:id="68"/>
       <w:bookmarkEnd w:id="69"/>
@@ -8293,7 +8436,15 @@
         </w:numPr>
       </w:pPr>
       <w:r>
-        <w:t>In ModusToolbox IDE, create a new application for:</w:t>
+        <w:t xml:space="preserve">In </w:t>
+      </w:r>
+      <w:proofErr w:type="spellStart"/>
+      <w:r>
+        <w:t>ModusToolbox</w:t>
+      </w:r>
+      <w:proofErr w:type="spellEnd"/>
+      <w:r>
+        <w:t xml:space="preserve"> IDE, create a new application for:</w:t>
       </w:r>
     </w:p>
     <w:p>
@@ -8317,8 +8468,13 @@
         </w:numPr>
       </w:pPr>
       <w:r>
-        <w:t>Starter Application: BLE_Mesh_LightDimmable</w:t>
-      </w:r>
+        <w:t xml:space="preserve">Starter Application: </w:t>
+      </w:r>
+      <w:proofErr w:type="spellStart"/>
+      <w:r>
+        <w:t>BLE_Mesh_LightDimmable</w:t>
+      </w:r>
+      <w:proofErr w:type="spellEnd"/>
     </w:p>
     <w:p>
       <w:pPr>
@@ -8329,7 +8485,31 @@
         </w:numPr>
       </w:pPr>
       <w:r>
-        <w:t>Open the file "light_dimmable.c" and find the "mesh_dev_name". Change the name so that it has your initials in it (e.g. "&lt;Inits&gt; Dimmable Light").</w:t>
+        <w:t>Open the file "</w:t>
+      </w:r>
+      <w:proofErr w:type="spellStart"/>
+      <w:r>
+        <w:t>light_dimmable.c</w:t>
+      </w:r>
+      <w:proofErr w:type="spellEnd"/>
+      <w:r>
+        <w:t>" and find the "</w:t>
+      </w:r>
+      <w:proofErr w:type="spellStart"/>
+      <w:r>
+        <w:t>mesh_dev_name</w:t>
+      </w:r>
+      <w:proofErr w:type="spellEnd"/>
+      <w:r>
+        <w:t>". Change the name so that it has your initials in it (e.g. "&lt;</w:t>
+      </w:r>
+      <w:proofErr w:type="spellStart"/>
+      <w:r>
+        <w:t>Inits</w:t>
+      </w:r>
+      <w:proofErr w:type="spellEnd"/>
+      <w:r>
+        <w:t>&gt; Dimmable Light").</w:t>
       </w:r>
     </w:p>
     <w:p>
@@ -8398,7 +8578,31 @@
         </w:numPr>
       </w:pPr>
       <w:r>
-        <w:t>Hint: If your terminal emulator does not support 921600, from ModusToolbox, open the file in libraries/mesh_app_lib/mesh_app_hci.c and search for 921600. Change that value to one that is supported and rebuild/reprogram.</w:t>
+        <w:t xml:space="preserve">Hint: If your terminal emulator does not support 921600, from </w:t>
+      </w:r>
+      <w:proofErr w:type="spellStart"/>
+      <w:r>
+        <w:t>ModusToolbox</w:t>
+      </w:r>
+      <w:proofErr w:type="spellEnd"/>
+      <w:r>
+        <w:t>, open the file in libraries/</w:t>
+      </w:r>
+      <w:proofErr w:type="spellStart"/>
+      <w:r>
+        <w:t>mesh_app_lib</w:t>
+      </w:r>
+      <w:proofErr w:type="spellEnd"/>
+      <w:r>
+        <w:t>/</w:t>
+      </w:r>
+      <w:proofErr w:type="spellStart"/>
+      <w:r>
+        <w:t>mesh_app_hci.c</w:t>
+      </w:r>
+      <w:proofErr w:type="spellEnd"/>
+      <w:r>
+        <w:t xml:space="preserve"> and search for 921600. Change that value to one that is supported and rebuild/reprogram.</w:t>
       </w:r>
     </w:p>
     <w:p>
@@ -12167,7 +12371,7 @@
       </w:pPr>
     </w:pPrDefault>
   </w:docDefaults>
-  <w:latentStyles w:defLockedState="0" w:defUIPriority="99" w:defSemiHidden="0" w:defUnhideWhenUsed="0" w:defQFormat="0" w:count="375">
+  <w:latentStyles w:defLockedState="0" w:defUIPriority="99" w:defSemiHidden="0" w:defUnhideWhenUsed="0" w:defQFormat="0" w:count="376">
     <w:lsdException w:name="Normal" w:uiPriority="0" w:qFormat="1"/>
     <w:lsdException w:name="heading 1" w:uiPriority="9" w:qFormat="1"/>
     <w:lsdException w:name="heading 2" w:semiHidden="1" w:uiPriority="9" w:unhideWhenUsed="1" w:qFormat="1"/>
@@ -12273,7 +12477,6 @@
     <w:lsdException w:name="HTML Sample" w:semiHidden="1" w:unhideWhenUsed="1"/>
     <w:lsdException w:name="HTML Typewriter" w:semiHidden="1" w:unhideWhenUsed="1"/>
     <w:lsdException w:name="HTML Variable" w:semiHidden="1" w:unhideWhenUsed="1"/>
-    <w:lsdException w:name="Normal Table" w:semiHidden="1" w:unhideWhenUsed="1"/>
     <w:lsdException w:name="annotation subject" w:semiHidden="1" w:unhideWhenUsed="1"/>
     <w:lsdException w:name="No List" w:semiHidden="1" w:unhideWhenUsed="1"/>
     <w:lsdException w:name="Outline List 1" w:semiHidden="1" w:unhideWhenUsed="1"/>
@@ -12320,10 +12523,8 @@
     <w:lsdException w:name="Table Subtle 2" w:semiHidden="1" w:unhideWhenUsed="1"/>
     <w:lsdException w:name="Table Web 1" w:semiHidden="1" w:unhideWhenUsed="1"/>
     <w:lsdException w:name="Table Web 2" w:semiHidden="1" w:unhideWhenUsed="1"/>
-    <w:lsdException w:name="Table Web 3" w:semiHidden="1" w:unhideWhenUsed="1"/>
     <w:lsdException w:name="Balloon Text" w:semiHidden="1" w:unhideWhenUsed="1"/>
     <w:lsdException w:name="Table Grid" w:uiPriority="59"/>
-    <w:lsdException w:name="Table Theme" w:semiHidden="1" w:unhideWhenUsed="1"/>
     <w:lsdException w:name="Placeholder Text" w:semiHidden="1"/>
     <w:lsdException w:name="No Spacing" w:uiPriority="1" w:qFormat="1"/>
     <w:lsdException w:name="Light Shading" w:uiPriority="60"/>
@@ -12541,11 +12742,12 @@
     <w:lsdException w:name="List Table 7 Colorful Accent 6" w:uiPriority="52"/>
     <w:lsdException w:name="Mention" w:semiHidden="1" w:unhideWhenUsed="1"/>
     <w:lsdException w:name="Smart Hyperlink" w:semiHidden="1" w:unhideWhenUsed="1"/>
+    <w:lsdException w:name="Smart Link" w:semiHidden="1" w:unhideWhenUsed="1"/>
   </w:latentStyles>
   <w:style w:type="paragraph" w:default="1" w:styleId="Normal">
     <w:name w:val="Normal"/>
     <w:qFormat/>
-    <w:rsid w:val="00921F11"/>
+    <w:rsid w:val="00884614"/>
   </w:style>
   <w:style w:type="paragraph" w:styleId="Heading1">
     <w:name w:val="heading 1"/>
@@ -12668,7 +12870,7 @@
     <w:uiPriority w:val="1"/>
     <w:semiHidden/>
     <w:unhideWhenUsed/>
-    <w:rsid w:val="00921F11"/>
+    <w:rsid w:val="00884614"/>
   </w:style>
   <w:style w:type="table" w:default="1" w:styleId="TableNormal">
     <w:name w:val="Normal Table"/>
@@ -12690,7 +12892,7 @@
     <w:uiPriority w:val="99"/>
     <w:semiHidden/>
     <w:unhideWhenUsed/>
-    <w:rsid w:val="00921F11"/>
+    <w:rsid w:val="00884614"/>
   </w:style>
   <w:style w:type="character" w:customStyle="1" w:styleId="Heading1Char">
     <w:name w:val="Heading 1 Char"/>
@@ -13598,7 +13800,7 @@
 </file>
 
 <file path=customXml/itemProps1.xml><?xml version="1.0" encoding="utf-8"?>
-<ds:datastoreItem xmlns:ds="http://schemas.openxmlformats.org/officeDocument/2006/customXml" ds:itemID="{FDC3A12E-21E6-4B7F-AA3C-89F0B0E02286}">
+<ds:datastoreItem xmlns:ds="http://schemas.openxmlformats.org/officeDocument/2006/customXml" ds:itemID="{60EFC3BD-05AB-4691-9860-ECEC1CC3B45D}">
   <ds:schemaRefs>
     <ds:schemaRef ds:uri="http://schemas.openxmlformats.org/officeDocument/2006/bibliography"/>
   </ds:schemaRefs>

</xml_diff>

<commit_message>
Remove android app link from 7A
</commit_message>
<xml_diff>
--- a/labmanual/English/WBT101-07A-Mesh-Topology.docx
+++ b/labmanual/English/WBT101-07A-Mesh-Topology.docx
@@ -3913,68 +3913,8 @@
       </w:r>
     </w:p>
     <w:p>
-      <w:r>
-        <w:t xml:space="preserve">Note: To get the latest version, you should refer to the BT example repository located on GitHub. The path </w:t>
-      </w:r>
-      <w:r>
-        <w:t>to</w:t>
-      </w:r>
-      <w:r>
-        <w:t xml:space="preserve"> the </w:t>
-      </w:r>
-      <w:r>
-        <w:t xml:space="preserve">file in the </w:t>
-      </w:r>
-      <w:r>
-        <w:t>repository is:</w:t>
-      </w:r>
-    </w:p>
-    <w:p>
-      <w:pPr>
-        <w:ind w:left="720"/>
-      </w:pPr>
-      <w:hyperlink r:id="rId22" w:history="1">
-        <w:r>
-          <w:rPr>
-            <w:rStyle w:val="Hyperlink"/>
-          </w:rPr>
-          <w:t>https://github.com/cypresssemiconductorco/Code-Examples-BT-SDK-for-ModusToolbox/blob/master/Mesh-Peer-Apps/Android.zip</w:t>
-        </w:r>
-      </w:hyperlink>
-      <w:r>
-        <w:t xml:space="preserve"> </w:t>
-      </w:r>
-    </w:p>
-    <w:p>
-      <w:r>
-        <w:t xml:space="preserve">Unzip the file and go to </w:t>
-      </w:r>
-      <w:proofErr w:type="spellStart"/>
-      <w:r>
-        <w:t>Andoird</w:t>
-      </w:r>
-      <w:proofErr w:type="spellEnd"/>
-      <w:r>
-        <w:t>/</w:t>
-      </w:r>
-      <w:proofErr w:type="spellStart"/>
-      <w:r>
-        <w:t>src</w:t>
-      </w:r>
-      <w:proofErr w:type="spellEnd"/>
-      <w:r>
-        <w:t xml:space="preserve">/bin to find </w:t>
-      </w:r>
-      <w:proofErr w:type="spellStart"/>
-      <w:r>
-        <w:t>MeshLightingController.apk</w:t>
-      </w:r>
-      <w:proofErr w:type="spellEnd"/>
-      <w:r>
-        <w:t>.</w:t>
-      </w:r>
-    </w:p>
-    <w:p>
+      <w:bookmarkStart w:id="60" w:name="_GoBack"/>
+      <w:bookmarkEnd w:id="60"/>
       <w:r>
         <w:t>Since the app is not</w:t>
       </w:r>
@@ -4141,7 +4081,6 @@
         <w:rPr>
           <w:noProof/>
         </w:rPr>
-        <w:lastRenderedPageBreak/>
         <mc:AlternateContent>
           <mc:Choice Requires="wps">
             <w:drawing>
@@ -4386,7 +4325,7 @@
                     </pic:cNvPicPr>
                   </pic:nvPicPr>
                   <pic:blipFill>
-                    <a:blip r:embed="rId23">
+                    <a:blip r:embed="rId22">
                       <a:extLst>
                         <a:ext uri="{28A0092B-C50C-407E-A947-70E740481C1C}">
                           <a14:useLocalDpi xmlns:a14="http://schemas.microsoft.com/office/drawing/2010/main" val="0"/>
@@ -4441,7 +4380,7 @@
                     </pic:cNvPicPr>
                   </pic:nvPicPr>
                   <pic:blipFill>
-                    <a:blip r:embed="rId24">
+                    <a:blip r:embed="rId23">
                       <a:extLst>
                         <a:ext uri="{28A0092B-C50C-407E-A947-70E740481C1C}">
                           <a14:useLocalDpi xmlns:a14="http://schemas.microsoft.com/office/drawing/2010/main" val="0"/>
@@ -4496,7 +4435,7 @@
                     </pic:cNvPicPr>
                   </pic:nvPicPr>
                   <pic:blipFill>
-                    <a:blip r:embed="rId25">
+                    <a:blip r:embed="rId24">
                       <a:extLst>
                         <a:ext uri="{28A0092B-C50C-407E-A947-70E740481C1C}">
                           <a14:useLocalDpi xmlns:a14="http://schemas.microsoft.com/office/drawing/2010/main" val="0"/>
@@ -5353,6 +5292,61 @@
                     </pic:cNvPicPr>
                   </pic:nvPicPr>
                   <pic:blipFill>
+                    <a:blip r:embed="rId25">
+                      <a:extLst>
+                        <a:ext uri="{28A0092B-C50C-407E-A947-70E740481C1C}">
+                          <a14:useLocalDpi xmlns:a14="http://schemas.microsoft.com/office/drawing/2010/main" val="0"/>
+                        </a:ext>
+                      </a:extLst>
+                    </a:blip>
+                    <a:srcRect/>
+                    <a:stretch>
+                      <a:fillRect/>
+                    </a:stretch>
+                  </pic:blipFill>
+                  <pic:spPr bwMode="auto">
+                    <a:xfrm>
+                      <a:off x="0" y="0"/>
+                      <a:ext cx="1307592" cy="2331720"/>
+                    </a:xfrm>
+                    <a:prstGeom prst="rect">
+                      <a:avLst/>
+                    </a:prstGeom>
+                    <a:noFill/>
+                    <a:ln>
+                      <a:solidFill>
+                        <a:schemeClr val="accent1"/>
+                      </a:solidFill>
+                    </a:ln>
+                  </pic:spPr>
+                </pic:pic>
+              </a:graphicData>
+            </a:graphic>
+          </wp:inline>
+        </w:drawing>
+      </w:r>
+      <w:r>
+        <w:rPr>
+          <w:noProof/>
+        </w:rPr>
+        <w:drawing>
+          <wp:inline distT="0" distB="0" distL="0" distR="0" wp14:anchorId="33127AEE" wp14:editId="466AA6A8">
+            <wp:extent cx="1307592" cy="2331720"/>
+            <wp:effectExtent l="19050" t="19050" r="26035" b="11430"/>
+            <wp:docPr id="58" name="Picture 58"/>
+            <wp:cNvGraphicFramePr>
+              <a:graphicFrameLocks xmlns:a="http://schemas.openxmlformats.org/drawingml/2006/main" noChangeAspect="1"/>
+            </wp:cNvGraphicFramePr>
+            <a:graphic xmlns:a="http://schemas.openxmlformats.org/drawingml/2006/main">
+              <a:graphicData uri="http://schemas.openxmlformats.org/drawingml/2006/picture">
+                <pic:pic xmlns:pic="http://schemas.openxmlformats.org/drawingml/2006/picture">
+                  <pic:nvPicPr>
+                    <pic:cNvPr id="0" name="Picture 20"/>
+                    <pic:cNvPicPr>
+                      <a:picLocks noChangeAspect="1" noChangeArrowheads="1"/>
+                    </pic:cNvPicPr>
+                  </pic:nvPicPr>
+                  <pic:blipFill>
                     <a:blip r:embed="rId26">
                       <a:extLst>
                         <a:ext uri="{28A0092B-C50C-407E-A947-70E740481C1C}">
@@ -5391,61 +5385,6 @@
           <w:noProof/>
         </w:rPr>
         <w:drawing>
-          <wp:inline distT="0" distB="0" distL="0" distR="0" wp14:anchorId="33127AEE" wp14:editId="466AA6A8">
-            <wp:extent cx="1307592" cy="2331720"/>
-            <wp:effectExtent l="19050" t="19050" r="26035" b="11430"/>
-            <wp:docPr id="58" name="Picture 58"/>
-            <wp:cNvGraphicFramePr>
-              <a:graphicFrameLocks xmlns:a="http://schemas.openxmlformats.org/drawingml/2006/main" noChangeAspect="1"/>
-            </wp:cNvGraphicFramePr>
-            <a:graphic xmlns:a="http://schemas.openxmlformats.org/drawingml/2006/main">
-              <a:graphicData uri="http://schemas.openxmlformats.org/drawingml/2006/picture">
-                <pic:pic xmlns:pic="http://schemas.openxmlformats.org/drawingml/2006/picture">
-                  <pic:nvPicPr>
-                    <pic:cNvPr id="0" name="Picture 20"/>
-                    <pic:cNvPicPr>
-                      <a:picLocks noChangeAspect="1" noChangeArrowheads="1"/>
-                    </pic:cNvPicPr>
-                  </pic:nvPicPr>
-                  <pic:blipFill>
-                    <a:blip r:embed="rId27">
-                      <a:extLst>
-                        <a:ext uri="{28A0092B-C50C-407E-A947-70E740481C1C}">
-                          <a14:useLocalDpi xmlns:a14="http://schemas.microsoft.com/office/drawing/2010/main" val="0"/>
-                        </a:ext>
-                      </a:extLst>
-                    </a:blip>
-                    <a:srcRect/>
-                    <a:stretch>
-                      <a:fillRect/>
-                    </a:stretch>
-                  </pic:blipFill>
-                  <pic:spPr bwMode="auto">
-                    <a:xfrm>
-                      <a:off x="0" y="0"/>
-                      <a:ext cx="1307592" cy="2331720"/>
-                    </a:xfrm>
-                    <a:prstGeom prst="rect">
-                      <a:avLst/>
-                    </a:prstGeom>
-                    <a:noFill/>
-                    <a:ln>
-                      <a:solidFill>
-                        <a:schemeClr val="accent1"/>
-                      </a:solidFill>
-                    </a:ln>
-                  </pic:spPr>
-                </pic:pic>
-              </a:graphicData>
-            </a:graphic>
-          </wp:inline>
-        </w:drawing>
-      </w:r>
-      <w:r>
-        <w:rPr>
-          <w:noProof/>
-        </w:rPr>
-        <w:drawing>
           <wp:inline distT="0" distB="0" distL="0" distR="0" wp14:anchorId="701859D8" wp14:editId="04884DAE">
             <wp:extent cx="1316736" cy="2340864"/>
             <wp:effectExtent l="19050" t="19050" r="17145" b="21590"/>
@@ -5463,7 +5402,7 @@
                     </pic:cNvPicPr>
                   </pic:nvPicPr>
                   <pic:blipFill>
-                    <a:blip r:embed="rId28">
+                    <a:blip r:embed="rId27">
                       <a:extLst>
                         <a:ext uri="{28A0092B-C50C-407E-A947-70E740481C1C}">
                           <a14:useLocalDpi xmlns:a14="http://schemas.microsoft.com/office/drawing/2010/main" val="0"/>
@@ -6207,7 +6146,7 @@
                     </pic:cNvPicPr>
                   </pic:nvPicPr>
                   <pic:blipFill>
-                    <a:blip r:embed="rId25">
+                    <a:blip r:embed="rId24">
                       <a:extLst>
                         <a:ext uri="{28A0092B-C50C-407E-A947-70E740481C1C}">
                           <a14:useLocalDpi xmlns:a14="http://schemas.microsoft.com/office/drawing/2010/main" val="0"/>
@@ -6265,7 +6204,7 @@
                     </pic:cNvPicPr>
                   </pic:nvPicPr>
                   <pic:blipFill>
-                    <a:blip r:embed="rId29">
+                    <a:blip r:embed="rId28">
                       <a:extLst>
                         <a:ext uri="{28A0092B-C50C-407E-A947-70E740481C1C}">
                           <a14:useLocalDpi xmlns:a14="http://schemas.microsoft.com/office/drawing/2010/main" val="0"/>
@@ -6323,7 +6262,7 @@
                     </pic:cNvPicPr>
                   </pic:nvPicPr>
                   <pic:blipFill>
-                    <a:blip r:embed="rId28">
+                    <a:blip r:embed="rId27">
                       <a:extLst>
                         <a:ext uri="{28A0092B-C50C-407E-A947-70E740481C1C}">
                           <a14:useLocalDpi xmlns:a14="http://schemas.microsoft.com/office/drawing/2010/main" val="0"/>
@@ -6361,10 +6300,9 @@
       <w:pPr>
         <w:pStyle w:val="Heading2"/>
       </w:pPr>
-      <w:bookmarkStart w:id="60" w:name="_Toc7363354"/>
-      <w:bookmarkStart w:id="61" w:name="_Toc8552392"/>
-      <w:r>
-        <w:lastRenderedPageBreak/>
+      <w:bookmarkStart w:id="61" w:name="_Toc7363354"/>
+      <w:bookmarkStart w:id="62" w:name="_Toc8552392"/>
+      <w:r>
         <w:t xml:space="preserve">Sylvania Smart Home App by </w:t>
       </w:r>
       <w:proofErr w:type="spellStart"/>
@@ -6375,8 +6313,8 @@
       <w:r>
         <w:t xml:space="preserve"> (Android)</w:t>
       </w:r>
-      <w:bookmarkEnd w:id="60"/>
       <w:bookmarkEnd w:id="61"/>
+      <w:bookmarkEnd w:id="62"/>
     </w:p>
     <w:p>
       <w:r>
@@ -6488,6 +6426,7 @@
         </w:numPr>
       </w:pPr>
       <w:r>
+        <w:lastRenderedPageBreak/>
         <w:t>Go back to the test 1 group page</w:t>
       </w:r>
     </w:p>
@@ -6931,7 +6870,7 @@
                     </pic:cNvPicPr>
                   </pic:nvPicPr>
                   <pic:blipFill>
-                    <a:blip r:embed="rId30">
+                    <a:blip r:embed="rId29">
                       <a:extLst>
                         <a:ext uri="{28A0092B-C50C-407E-A947-70E740481C1C}">
                           <a14:useLocalDpi xmlns:a14="http://schemas.microsoft.com/office/drawing/2010/main" val="0"/>
@@ -6986,7 +6925,7 @@
                     </pic:cNvPicPr>
                   </pic:nvPicPr>
                   <pic:blipFill>
-                    <a:blip r:embed="rId31">
+                    <a:blip r:embed="rId30">
                       <a:extLst>
                         <a:ext uri="{28A0092B-C50C-407E-A947-70E740481C1C}">
                           <a14:useLocalDpi xmlns:a14="http://schemas.microsoft.com/office/drawing/2010/main" val="0"/>
@@ -7041,7 +6980,7 @@
                     </pic:cNvPicPr>
                   </pic:nvPicPr>
                   <pic:blipFill>
-                    <a:blip r:embed="rId32">
+                    <a:blip r:embed="rId31">
                       <a:extLst>
                         <a:ext uri="{28A0092B-C50C-407E-A947-70E740481C1C}">
                           <a14:useLocalDpi xmlns:a14="http://schemas.microsoft.com/office/drawing/2010/main" val="0"/>
@@ -7435,6 +7374,64 @@
                     </pic:cNvPicPr>
                   </pic:nvPicPr>
                   <pic:blipFill>
+                    <a:blip r:embed="rId32">
+                      <a:extLst>
+                        <a:ext uri="{28A0092B-C50C-407E-A947-70E740481C1C}">
+                          <a14:useLocalDpi xmlns:a14="http://schemas.microsoft.com/office/drawing/2010/main" val="0"/>
+                        </a:ext>
+                      </a:extLst>
+                    </a:blip>
+                    <a:srcRect/>
+                    <a:stretch>
+                      <a:fillRect/>
+                    </a:stretch>
+                  </pic:blipFill>
+                  <pic:spPr bwMode="auto">
+                    <a:xfrm>
+                      <a:off x="0" y="0"/>
+                      <a:ext cx="1746504" cy="3108960"/>
+                    </a:xfrm>
+                    <a:prstGeom prst="rect">
+                      <a:avLst/>
+                    </a:prstGeom>
+                    <a:noFill/>
+                    <a:ln>
+                      <a:solidFill>
+                        <a:schemeClr val="accent1"/>
+                      </a:solidFill>
+                    </a:ln>
+                  </pic:spPr>
+                </pic:pic>
+              </a:graphicData>
+            </a:graphic>
+          </wp:inline>
+        </w:drawing>
+      </w:r>
+      <w:r>
+        <w:t xml:space="preserve"> </w:t>
+      </w:r>
+      <w:r>
+        <w:rPr>
+          <w:noProof/>
+        </w:rPr>
+        <w:drawing>
+          <wp:inline distT="0" distB="0" distL="0" distR="0" wp14:anchorId="237D9814" wp14:editId="24400BC9">
+            <wp:extent cx="1746504" cy="3108960"/>
+            <wp:effectExtent l="19050" t="19050" r="25400" b="15240"/>
+            <wp:docPr id="85" name="Picture 85"/>
+            <wp:cNvGraphicFramePr>
+              <a:graphicFrameLocks xmlns:a="http://schemas.openxmlformats.org/drawingml/2006/main" noChangeAspect="1"/>
+            </wp:cNvGraphicFramePr>
+            <a:graphic xmlns:a="http://schemas.openxmlformats.org/drawingml/2006/main">
+              <a:graphicData uri="http://schemas.openxmlformats.org/drawingml/2006/picture">
+                <pic:pic xmlns:pic="http://schemas.openxmlformats.org/drawingml/2006/picture">
+                  <pic:nvPicPr>
+                    <pic:cNvPr id="0" name="Picture 30"/>
+                    <pic:cNvPicPr>
+                      <a:picLocks noChangeAspect="1" noChangeArrowheads="1"/>
+                    </pic:cNvPicPr>
+                  </pic:nvPicPr>
+                  <pic:blipFill>
                     <a:blip r:embed="rId33">
                       <a:extLst>
                         <a:ext uri="{28A0092B-C50C-407E-A947-70E740481C1C}">
@@ -7469,64 +7466,6 @@
         </w:drawing>
       </w:r>
       <w:r>
-        <w:t xml:space="preserve"> </w:t>
-      </w:r>
-      <w:r>
-        <w:rPr>
-          <w:noProof/>
-        </w:rPr>
-        <w:drawing>
-          <wp:inline distT="0" distB="0" distL="0" distR="0" wp14:anchorId="237D9814" wp14:editId="24400BC9">
-            <wp:extent cx="1746504" cy="3108960"/>
-            <wp:effectExtent l="19050" t="19050" r="25400" b="15240"/>
-            <wp:docPr id="85" name="Picture 85"/>
-            <wp:cNvGraphicFramePr>
-              <a:graphicFrameLocks xmlns:a="http://schemas.openxmlformats.org/drawingml/2006/main" noChangeAspect="1"/>
-            </wp:cNvGraphicFramePr>
-            <a:graphic xmlns:a="http://schemas.openxmlformats.org/drawingml/2006/main">
-              <a:graphicData uri="http://schemas.openxmlformats.org/drawingml/2006/picture">
-                <pic:pic xmlns:pic="http://schemas.openxmlformats.org/drawingml/2006/picture">
-                  <pic:nvPicPr>
-                    <pic:cNvPr id="0" name="Picture 30"/>
-                    <pic:cNvPicPr>
-                      <a:picLocks noChangeAspect="1" noChangeArrowheads="1"/>
-                    </pic:cNvPicPr>
-                  </pic:nvPicPr>
-                  <pic:blipFill>
-                    <a:blip r:embed="rId34">
-                      <a:extLst>
-                        <a:ext uri="{28A0092B-C50C-407E-A947-70E740481C1C}">
-                          <a14:useLocalDpi xmlns:a14="http://schemas.microsoft.com/office/drawing/2010/main" val="0"/>
-                        </a:ext>
-                      </a:extLst>
-                    </a:blip>
-                    <a:srcRect/>
-                    <a:stretch>
-                      <a:fillRect/>
-                    </a:stretch>
-                  </pic:blipFill>
-                  <pic:spPr bwMode="auto">
-                    <a:xfrm>
-                      <a:off x="0" y="0"/>
-                      <a:ext cx="1746504" cy="3108960"/>
-                    </a:xfrm>
-                    <a:prstGeom prst="rect">
-                      <a:avLst/>
-                    </a:prstGeom>
-                    <a:noFill/>
-                    <a:ln>
-                      <a:solidFill>
-                        <a:schemeClr val="accent1"/>
-                      </a:solidFill>
-                    </a:ln>
-                  </pic:spPr>
-                </pic:pic>
-              </a:graphicData>
-            </a:graphic>
-          </wp:inline>
-        </w:drawing>
-      </w:r>
-      <w:r>
         <w:rPr>
           <w:noProof/>
         </w:rPr>
@@ -7548,7 +7487,7 @@
                     </pic:cNvPicPr>
                   </pic:nvPicPr>
                   <pic:blipFill>
-                    <a:blip r:embed="rId35">
+                    <a:blip r:embed="rId34">
                       <a:extLst>
                         <a:ext uri="{28A0092B-C50C-407E-A947-70E740481C1C}">
                           <a14:useLocalDpi xmlns:a14="http://schemas.microsoft.com/office/drawing/2010/main" val="0"/>
@@ -8061,7 +8000,7 @@
                     </pic:cNvPicPr>
                   </pic:nvPicPr>
                   <pic:blipFill>
-                    <a:blip r:embed="rId31">
+                    <a:blip r:embed="rId30">
                       <a:extLst>
                         <a:ext uri="{28A0092B-C50C-407E-A947-70E740481C1C}">
                           <a14:useLocalDpi xmlns:a14="http://schemas.microsoft.com/office/drawing/2010/main" val="0"/>
@@ -8133,7 +8072,7 @@
                     </pic:cNvPicPr>
                   </pic:nvPicPr>
                   <pic:blipFill>
-                    <a:blip r:embed="rId36">
+                    <a:blip r:embed="rId35">
                       <a:extLst>
                         <a:ext uri="{28A0092B-C50C-407E-A947-70E740481C1C}">
                           <a14:useLocalDpi xmlns:a14="http://schemas.microsoft.com/office/drawing/2010/main" val="0"/>
@@ -8205,7 +8144,7 @@
                     </pic:cNvPicPr>
                   </pic:nvPicPr>
                   <pic:blipFill>
-                    <a:blip r:embed="rId37">
+                    <a:blip r:embed="rId36">
                       <a:extLst>
                         <a:ext uri="{28A0092B-C50C-407E-A947-70E740481C1C}">
                           <a14:useLocalDpi xmlns:a14="http://schemas.microsoft.com/office/drawing/2010/main" val="0"/>
@@ -8256,7 +8195,7 @@
       <w:pPr>
         <w:pStyle w:val="Heading2"/>
       </w:pPr>
-      <w:bookmarkStart w:id="62" w:name="_Toc8552393"/>
+      <w:bookmarkStart w:id="63" w:name="_Toc8552393"/>
       <w:r>
         <w:lastRenderedPageBreak/>
         <w:t>Mesh App (</w:t>
@@ -8264,8 +8203,6 @@
       <w:r>
         <w:t>IOS</w:t>
       </w:r>
-      <w:bookmarkStart w:id="63" w:name="_GoBack"/>
-      <w:bookmarkEnd w:id="63"/>
       <w:r>
         <w:t>)</w:t>
       </w:r>
@@ -8311,7 +8248,7 @@
       <w:pPr>
         <w:ind w:left="720"/>
       </w:pPr>
-      <w:hyperlink r:id="rId38" w:history="1">
+      <w:hyperlink r:id="rId37" w:history="1">
         <w:r>
           <w:rPr>
             <w:rStyle w:val="Hyperlink"/>
@@ -8357,7 +8294,7 @@
       <w:r>
         <w:t>Demo</w:t>
       </w:r>
-      <w:bookmarkEnd w:id="62"/>
+      <w:bookmarkEnd w:id="63"/>
     </w:p>
     <w:p>
       <w:r>
@@ -8663,8 +8600,8 @@
       </w:r>
     </w:p>
     <w:sectPr>
-      <w:headerReference w:type="default" r:id="rId39"/>
-      <w:footerReference w:type="default" r:id="rId40"/>
+      <w:headerReference w:type="default" r:id="rId38"/>
+      <w:footerReference w:type="default" r:id="rId39"/>
       <w:pgSz w:w="12240" w:h="15840"/>
       <w:pgMar w:top="1440" w:right="1440" w:bottom="1440" w:left="1440" w:header="720" w:footer="720" w:gutter="0"/>
       <w:cols w:space="720"/>
@@ -12477,6 +12414,7 @@
     <w:lsdException w:name="HTML Sample" w:semiHidden="1" w:unhideWhenUsed="1"/>
     <w:lsdException w:name="HTML Typewriter" w:semiHidden="1" w:unhideWhenUsed="1"/>
     <w:lsdException w:name="HTML Variable" w:semiHidden="1" w:unhideWhenUsed="1"/>
+    <w:lsdException w:name="Normal Table" w:semiHidden="1" w:unhideWhenUsed="1"/>
     <w:lsdException w:name="annotation subject" w:semiHidden="1" w:unhideWhenUsed="1"/>
     <w:lsdException w:name="No List" w:semiHidden="1" w:unhideWhenUsed="1"/>
     <w:lsdException w:name="Outline List 1" w:semiHidden="1" w:unhideWhenUsed="1"/>
@@ -12523,8 +12461,10 @@
     <w:lsdException w:name="Table Subtle 2" w:semiHidden="1" w:unhideWhenUsed="1"/>
     <w:lsdException w:name="Table Web 1" w:semiHidden="1" w:unhideWhenUsed="1"/>
     <w:lsdException w:name="Table Web 2" w:semiHidden="1" w:unhideWhenUsed="1"/>
+    <w:lsdException w:name="Table Web 3" w:semiHidden="1" w:unhideWhenUsed="1"/>
     <w:lsdException w:name="Balloon Text" w:semiHidden="1" w:unhideWhenUsed="1"/>
     <w:lsdException w:name="Table Grid" w:uiPriority="59"/>
+    <w:lsdException w:name="Table Theme" w:semiHidden="1" w:unhideWhenUsed="1"/>
     <w:lsdException w:name="Placeholder Text" w:semiHidden="1"/>
     <w:lsdException w:name="No Spacing" w:uiPriority="1" w:qFormat="1"/>
     <w:lsdException w:name="Light Shading" w:uiPriority="60"/>
@@ -12747,7 +12687,7 @@
   <w:style w:type="paragraph" w:default="1" w:styleId="Normal">
     <w:name w:val="Normal"/>
     <w:qFormat/>
-    <w:rsid w:val="00884614"/>
+    <w:rsid w:val="00310FFF"/>
   </w:style>
   <w:style w:type="paragraph" w:styleId="Heading1">
     <w:name w:val="heading 1"/>
@@ -12870,7 +12810,7 @@
     <w:uiPriority w:val="1"/>
     <w:semiHidden/>
     <w:unhideWhenUsed/>
-    <w:rsid w:val="00884614"/>
+    <w:rsid w:val="00310FFF"/>
   </w:style>
   <w:style w:type="table" w:default="1" w:styleId="TableNormal">
     <w:name w:val="Normal Table"/>
@@ -12892,7 +12832,7 @@
     <w:uiPriority w:val="99"/>
     <w:semiHidden/>
     <w:unhideWhenUsed/>
-    <w:rsid w:val="00884614"/>
+    <w:rsid w:val="00310FFF"/>
   </w:style>
   <w:style w:type="character" w:customStyle="1" w:styleId="Heading1Char">
     <w:name w:val="Heading 1 Char"/>
@@ -13800,7 +13740,7 @@
 </file>
 
 <file path=customXml/itemProps1.xml><?xml version="1.0" encoding="utf-8"?>
-<ds:datastoreItem xmlns:ds="http://schemas.openxmlformats.org/officeDocument/2006/customXml" ds:itemID="{60EFC3BD-05AB-4691-9860-ECEC1CC3B45D}">
+<ds:datastoreItem xmlns:ds="http://schemas.openxmlformats.org/officeDocument/2006/customXml" ds:itemID="{686EF09F-ED84-4A22-891D-20FD1C93AE88}">
   <ds:schemaRefs>
     <ds:schemaRef ds:uri="http://schemas.openxmlformats.org/officeDocument/2006/bibliography"/>
   </ds:schemaRefs>

</xml_diff>

<commit_message>
Remove outdated IOS app info
</commit_message>
<xml_diff>
--- a/labmanual/English/WBT101-07A-Mesh-Topology.docx
+++ b/labmanual/English/WBT101-07A-Mesh-Topology.docx
@@ -1038,7 +1038,7 @@
         <w:rPr>
           <w:noProof/>
         </w:rPr>
-        <w:t>16</w:t>
+        <w:t>15</w:t>
       </w:r>
       <w:r>
         <w:rPr>
@@ -1348,15 +1348,7 @@
         <w:t>messages that they receive so that the overall communication range is extended beyond the radio range of each individual device</w:t>
       </w:r>
       <w:r>
-        <w:t xml:space="preserve">. In theory, the range of a mesh network is unlimited </w:t>
-      </w:r>
-      <w:proofErr w:type="gramStart"/>
-      <w:r>
-        <w:t>as long as</w:t>
-      </w:r>
-      <w:proofErr w:type="gramEnd"/>
-      <w:r>
-        <w:t xml:space="preserve"> you have at least one relay device within range of </w:t>
+        <w:t xml:space="preserve">. In theory, the range of a mesh network is unlimited as long as you have at least one relay device within range of </w:t>
       </w:r>
       <w:r>
         <w:t>every device in the network.</w:t>
@@ -1686,15 +1678,7 @@
     </w:p>
     <w:p>
       <w:r>
-        <w:t xml:space="preserve">Each node must maintain a message cache containing all recently received messages. If a message is received more than once, it is immediately discarded. In this way, if a message is relayed by multiple nodes to </w:t>
-      </w:r>
-      <w:proofErr w:type="gramStart"/>
-      <w:r>
-        <w:t>a final destination</w:t>
-      </w:r>
-      <w:proofErr w:type="gramEnd"/>
-      <w:r>
-        <w:t>, the destination only acts on the message one time.</w:t>
+        <w:t>Each node must maintain a message cache containing all recently received messages. If a message is received more than once, it is immediately discarded. In this way, if a message is relayed by multiple nodes to a final destination, the destination only acts on the message one time.</w:t>
       </w:r>
     </w:p>
     <w:p>
@@ -1756,15 +1740,7 @@
     </w:p>
     <w:p>
       <w:r>
-        <w:t xml:space="preserve">Each message has a field called the Time </w:t>
-      </w:r>
-      <w:proofErr w:type="gramStart"/>
-      <w:r>
-        <w:t>To</w:t>
-      </w:r>
-      <w:proofErr w:type="gramEnd"/>
-      <w:r>
-        <w:t xml:space="preserve"> Live (TTL). This is used to determine how many times a given message will be re</w:t>
+        <w:t>Each message has a field called the Time To Live (TTL). This is used to determine how many times a given message will be re</w:t>
       </w:r>
       <w:r>
         <w:t>transmitted</w:t>
@@ -2798,6 +2774,29 @@
       <w:r>
         <w:t xml:space="preserve"> Sylvania Smart Home Android app</w:t>
       </w:r>
+      <w:r>
+        <w:br/>
+      </w:r>
+      <w:bookmarkStart w:id="54" w:name="_GoBack"/>
+      <w:bookmarkEnd w:id="54"/>
+    </w:p>
+    <w:p>
+      <w:r>
+        <w:t>More information on these apps can be found here:</w:t>
+      </w:r>
+    </w:p>
+    <w:p>
+      <w:hyperlink r:id="rId13" w:tgtFrame="_blank" w:history="1">
+        <w:r>
+          <w:rPr>
+            <w:rStyle w:val="Hyperlink"/>
+            <w:rFonts w:ascii="Calibri" w:hAnsi="Calibri" w:cs="Calibri"/>
+            <w:bdr w:val="none" w:sz="0" w:space="0" w:color="auto" w:frame="1"/>
+            <w:shd w:val="clear" w:color="auto" w:fill="FFFFFF"/>
+          </w:rPr>
+          <w:t>https://www.cypress.com/documentation/software-and-drivers/bluetooth-mesh-helper-applications</w:t>
+        </w:r>
+      </w:hyperlink>
     </w:p>
     <w:p>
       <w:pPr>
@@ -2809,8 +2808,8 @@
           <w:szCs w:val="26"/>
         </w:rPr>
       </w:pPr>
-      <w:bookmarkStart w:id="54" w:name="_Toc7363351"/>
-      <w:bookmarkStart w:id="55" w:name="_Toc8552389"/>
+      <w:bookmarkStart w:id="55" w:name="_Toc7363351"/>
+      <w:bookmarkStart w:id="56" w:name="_Toc8552389"/>
       <w:r>
         <w:br w:type="page"/>
       </w:r>
@@ -2823,8 +2822,8 @@
         <w:lastRenderedPageBreak/>
         <w:t>Client Control Mesh (Windows)</w:t>
       </w:r>
-      <w:bookmarkEnd w:id="54"/>
       <w:bookmarkEnd w:id="55"/>
+      <w:bookmarkEnd w:id="56"/>
     </w:p>
     <w:p>
       <w:r>
@@ -3068,7 +3067,7 @@
                     <pic:cNvPicPr/>
                   </pic:nvPicPr>
                   <pic:blipFill>
-                    <a:blip r:embed="rId13"/>
+                    <a:blip r:embed="rId14"/>
                     <a:stretch>
                       <a:fillRect/>
                     </a:stretch>
@@ -3097,73 +3096,6 @@
             <wp:extent cx="3209925" cy="3676650"/>
             <wp:effectExtent l="0" t="0" r="9525" b="0"/>
             <wp:docPr id="19" name="Picture 19"/>
-            <wp:cNvGraphicFramePr>
-              <a:graphicFrameLocks xmlns:a="http://schemas.openxmlformats.org/drawingml/2006/main" noChangeAspect="1"/>
-            </wp:cNvGraphicFramePr>
-            <a:graphic xmlns:a="http://schemas.openxmlformats.org/drawingml/2006/main">
-              <a:graphicData uri="http://schemas.openxmlformats.org/drawingml/2006/picture">
-                <pic:pic xmlns:pic="http://schemas.openxmlformats.org/drawingml/2006/picture">
-                  <pic:nvPicPr>
-                    <pic:cNvPr id="1" name=""/>
-                    <pic:cNvPicPr/>
-                  </pic:nvPicPr>
-                  <pic:blipFill>
-                    <a:blip r:embed="rId14"/>
-                    <a:stretch>
-                      <a:fillRect/>
-                    </a:stretch>
-                  </pic:blipFill>
-                  <pic:spPr>
-                    <a:xfrm>
-                      <a:off x="0" y="0"/>
-                      <a:ext cx="3209925" cy="3676650"/>
-                    </a:xfrm>
-                    <a:prstGeom prst="rect">
-                      <a:avLst/>
-                    </a:prstGeom>
-                  </pic:spPr>
-                </pic:pic>
-              </a:graphicData>
-            </a:graphic>
-          </wp:inline>
-        </w:drawing>
-      </w:r>
-      <w:r>
-        <w:t xml:space="preserve">          </w:t>
-      </w:r>
-    </w:p>
-    <w:p>
-      <w:pPr>
-        <w:rPr>
-          <w:highlight w:val="yellow"/>
-        </w:rPr>
-      </w:pPr>
-    </w:p>
-    <w:p>
-      <w:pPr>
-        <w:keepNext/>
-      </w:pPr>
-      <w:r>
-        <w:lastRenderedPageBreak/>
-        <w:t>The application has tabs for Configuration (provisioning, etc.), Models (for interacting with any model), and Light Control (specific for lighting applications). It allows very low-level interaction with the mesh network as you can see in the screenshots below.</w:t>
-      </w:r>
-    </w:p>
-    <w:p>
-      <w:pPr>
-        <w:jc w:val="center"/>
-        <w:rPr>
-          <w:highlight w:val="yellow"/>
-        </w:rPr>
-      </w:pPr>
-      <w:r>
-        <w:rPr>
-          <w:noProof/>
-        </w:rPr>
-        <w:drawing>
-          <wp:inline distT="0" distB="0" distL="0" distR="0" wp14:anchorId="3A9DE5D6" wp14:editId="5687225A">
-            <wp:extent cx="4983480" cy="3867912"/>
-            <wp:effectExtent l="0" t="0" r="7620" b="0"/>
-            <wp:docPr id="17" name="Picture 17"/>
             <wp:cNvGraphicFramePr>
               <a:graphicFrameLocks xmlns:a="http://schemas.openxmlformats.org/drawingml/2006/main" noChangeAspect="1"/>
             </wp:cNvGraphicFramePr>
@@ -3183,7 +3115,7 @@
                   <pic:spPr>
                     <a:xfrm>
                       <a:off x="0" y="0"/>
-                      <a:ext cx="4983480" cy="3867912"/>
+                      <a:ext cx="3209925" cy="3676650"/>
                     </a:xfrm>
                     <a:prstGeom prst="rect">
                       <a:avLst/>
@@ -3195,6 +3127,25 @@
           </wp:inline>
         </w:drawing>
       </w:r>
+      <w:r>
+        <w:t xml:space="preserve">          </w:t>
+      </w:r>
+    </w:p>
+    <w:p>
+      <w:pPr>
+        <w:rPr>
+          <w:highlight w:val="yellow"/>
+        </w:rPr>
+      </w:pPr>
+    </w:p>
+    <w:p>
+      <w:pPr>
+        <w:keepNext/>
+      </w:pPr>
+      <w:r>
+        <w:lastRenderedPageBreak/>
+        <w:t>The application has tabs for Configuration (provisioning, etc.), Models (for interacting with any model), and Light Control (specific for lighting applications). It allows very low-level interaction with the mesh network as you can see in the screenshots below.</w:t>
+      </w:r>
     </w:p>
     <w:p>
       <w:pPr>
@@ -3207,12 +3158,11 @@
         <w:rPr>
           <w:noProof/>
         </w:rPr>
-        <w:lastRenderedPageBreak/>
         <w:drawing>
-          <wp:inline distT="0" distB="0" distL="0" distR="0" wp14:anchorId="193DA7D8" wp14:editId="6D5CD871">
-            <wp:extent cx="5010912" cy="3886200"/>
-            <wp:effectExtent l="0" t="0" r="0" b="0"/>
-            <wp:docPr id="35" name="Picture 35"/>
+          <wp:inline distT="0" distB="0" distL="0" distR="0" wp14:anchorId="3A9DE5D6" wp14:editId="5687225A">
+            <wp:extent cx="4983480" cy="3867912"/>
+            <wp:effectExtent l="0" t="0" r="7620" b="0"/>
+            <wp:docPr id="17" name="Picture 17"/>
             <wp:cNvGraphicFramePr>
               <a:graphicFrameLocks xmlns:a="http://schemas.openxmlformats.org/drawingml/2006/main" noChangeAspect="1"/>
             </wp:cNvGraphicFramePr>
@@ -3232,7 +3182,7 @@
                   <pic:spPr>
                     <a:xfrm>
                       <a:off x="0" y="0"/>
-                      <a:ext cx="5010912" cy="3886200"/>
+                      <a:ext cx="4983480" cy="3867912"/>
                     </a:xfrm>
                     <a:prstGeom prst="rect">
                       <a:avLst/>
@@ -3256,11 +3206,12 @@
         <w:rPr>
           <w:noProof/>
         </w:rPr>
+        <w:lastRenderedPageBreak/>
         <w:drawing>
-          <wp:inline distT="0" distB="0" distL="0" distR="0" wp14:anchorId="1DE85220" wp14:editId="74A35ED4">
+          <wp:inline distT="0" distB="0" distL="0" distR="0" wp14:anchorId="193DA7D8" wp14:editId="6D5CD871">
             <wp:extent cx="5010912" cy="3886200"/>
             <wp:effectExtent l="0" t="0" r="0" b="0"/>
-            <wp:docPr id="36" name="Picture 36"/>
+            <wp:docPr id="35" name="Picture 35"/>
             <wp:cNvGraphicFramePr>
               <a:graphicFrameLocks xmlns:a="http://schemas.openxmlformats.org/drawingml/2006/main" noChangeAspect="1"/>
             </wp:cNvGraphicFramePr>
@@ -3295,16 +3246,64 @@
     </w:p>
     <w:p>
       <w:pPr>
+        <w:jc w:val="center"/>
+        <w:rPr>
+          <w:highlight w:val="yellow"/>
+        </w:rPr>
+      </w:pPr>
+      <w:r>
+        <w:rPr>
+          <w:noProof/>
+        </w:rPr>
+        <w:drawing>
+          <wp:inline distT="0" distB="0" distL="0" distR="0" wp14:anchorId="1DE85220" wp14:editId="74A35ED4">
+            <wp:extent cx="5010912" cy="3886200"/>
+            <wp:effectExtent l="0" t="0" r="0" b="0"/>
+            <wp:docPr id="36" name="Picture 36"/>
+            <wp:cNvGraphicFramePr>
+              <a:graphicFrameLocks xmlns:a="http://schemas.openxmlformats.org/drawingml/2006/main" noChangeAspect="1"/>
+            </wp:cNvGraphicFramePr>
+            <a:graphic xmlns:a="http://schemas.openxmlformats.org/drawingml/2006/main">
+              <a:graphicData uri="http://schemas.openxmlformats.org/drawingml/2006/picture">
+                <pic:pic xmlns:pic="http://schemas.openxmlformats.org/drawingml/2006/picture">
+                  <pic:nvPicPr>
+                    <pic:cNvPr id="1" name=""/>
+                    <pic:cNvPicPr/>
+                  </pic:nvPicPr>
+                  <pic:blipFill>
+                    <a:blip r:embed="rId18"/>
+                    <a:stretch>
+                      <a:fillRect/>
+                    </a:stretch>
+                  </pic:blipFill>
+                  <pic:spPr>
+                    <a:xfrm>
+                      <a:off x="0" y="0"/>
+                      <a:ext cx="5010912" cy="3886200"/>
+                    </a:xfrm>
+                    <a:prstGeom prst="rect">
+                      <a:avLst/>
+                    </a:prstGeom>
+                  </pic:spPr>
+                </pic:pic>
+              </a:graphicData>
+            </a:graphic>
+          </wp:inline>
+        </w:drawing>
+      </w:r>
+    </w:p>
+    <w:p>
+      <w:pPr>
         <w:pStyle w:val="Heading2"/>
       </w:pPr>
-      <w:bookmarkStart w:id="56" w:name="_Toc7363352"/>
-      <w:bookmarkStart w:id="57" w:name="_Toc8552390"/>
+      <w:bookmarkStart w:id="57" w:name="_Toc7363352"/>
+      <w:bookmarkStart w:id="58" w:name="_Toc8552390"/>
       <w:r>
         <w:lastRenderedPageBreak/>
         <w:t>Mesh Client (Windows)</w:t>
       </w:r>
-      <w:bookmarkEnd w:id="56"/>
       <w:bookmarkEnd w:id="57"/>
+      <w:bookmarkEnd w:id="58"/>
     </w:p>
     <w:p>
       <w:r>
@@ -3351,7 +3350,7 @@
                     <pic:cNvPicPr/>
                   </pic:nvPicPr>
                   <pic:blipFill>
-                    <a:blip r:embed="rId18"/>
+                    <a:blip r:embed="rId19"/>
                     <a:stretch>
                       <a:fillRect/>
                     </a:stretch>
@@ -3469,7 +3468,7 @@
                     <pic:cNvPicPr/>
                   </pic:nvPicPr>
                   <pic:blipFill>
-                    <a:blip r:embed="rId19"/>
+                    <a:blip r:embed="rId20"/>
                     <a:stretch>
                       <a:fillRect/>
                     </a:stretch>
@@ -3551,7 +3550,7 @@
       <w:pPr>
         <w:ind w:left="720"/>
       </w:pPr>
-      <w:hyperlink r:id="rId20" w:history="1">
+      <w:hyperlink r:id="rId21" w:history="1">
         <w:r>
           <w:rPr>
             <w:rStyle w:val="Hyperlink"/>
@@ -3607,7 +3606,7 @@
                     <pic:cNvPicPr/>
                   </pic:nvPicPr>
                   <pic:blipFill>
-                    <a:blip r:embed="rId21"/>
+                    <a:blip r:embed="rId22"/>
                     <a:stretch>
                       <a:fillRect/>
                     </a:stretch>
@@ -3745,15 +3744,7 @@
       </w:r>
       <w:proofErr w:type="spellEnd"/>
       <w:r>
-        <w:t xml:space="preserve"> devices you may need to stop and restart multiple times until you see the </w:t>
-      </w:r>
-      <w:proofErr w:type="gramStart"/>
-      <w:r>
-        <w:t>device</w:t>
-      </w:r>
-      <w:proofErr w:type="gramEnd"/>
-      <w:r>
-        <w:t xml:space="preserve"> you are looking for.</w:t>
+        <w:t xml:space="preserve"> devices you may need to stop and restart multiple times until you see the device you are looking for.</w:t>
       </w:r>
     </w:p>
     <w:p>
@@ -3862,14 +3853,14 @@
       <w:pPr>
         <w:pStyle w:val="Heading2"/>
       </w:pPr>
-      <w:bookmarkStart w:id="58" w:name="_Toc7363353"/>
-      <w:bookmarkStart w:id="59" w:name="_Toc8552391"/>
+      <w:bookmarkStart w:id="59" w:name="_Toc7363353"/>
+      <w:bookmarkStart w:id="60" w:name="_Toc8552391"/>
       <w:r>
         <w:lastRenderedPageBreak/>
         <w:t>Mesh Lighting App (Android)</w:t>
       </w:r>
-      <w:bookmarkEnd w:id="58"/>
       <w:bookmarkEnd w:id="59"/>
+      <w:bookmarkEnd w:id="60"/>
     </w:p>
     <w:p>
       <w:r>
@@ -3913,8 +3904,6 @@
       </w:r>
     </w:p>
     <w:p>
-      <w:bookmarkStart w:id="60" w:name="_GoBack"/>
-      <w:bookmarkEnd w:id="60"/>
       <w:r>
         <w:t>Since the app is not</w:t>
       </w:r>
@@ -4325,7 +4314,7 @@
                     </pic:cNvPicPr>
                   </pic:nvPicPr>
                   <pic:blipFill>
-                    <a:blip r:embed="rId22">
+                    <a:blip r:embed="rId23">
                       <a:extLst>
                         <a:ext uri="{28A0092B-C50C-407E-A947-70E740481C1C}">
                           <a14:useLocalDpi xmlns:a14="http://schemas.microsoft.com/office/drawing/2010/main" val="0"/>
@@ -4380,7 +4369,7 @@
                     </pic:cNvPicPr>
                   </pic:nvPicPr>
                   <pic:blipFill>
-                    <a:blip r:embed="rId23">
+                    <a:blip r:embed="rId24">
                       <a:extLst>
                         <a:ext uri="{28A0092B-C50C-407E-A947-70E740481C1C}">
                           <a14:useLocalDpi xmlns:a14="http://schemas.microsoft.com/office/drawing/2010/main" val="0"/>
@@ -4435,7 +4424,7 @@
                     </pic:cNvPicPr>
                   </pic:nvPicPr>
                   <pic:blipFill>
-                    <a:blip r:embed="rId24">
+                    <a:blip r:embed="rId25">
                       <a:extLst>
                         <a:ext uri="{28A0092B-C50C-407E-A947-70E740481C1C}">
                           <a14:useLocalDpi xmlns:a14="http://schemas.microsoft.com/office/drawing/2010/main" val="0"/>
@@ -5292,61 +5281,6 @@
                     </pic:cNvPicPr>
                   </pic:nvPicPr>
                   <pic:blipFill>
-                    <a:blip r:embed="rId25">
-                      <a:extLst>
-                        <a:ext uri="{28A0092B-C50C-407E-A947-70E740481C1C}">
-                          <a14:useLocalDpi xmlns:a14="http://schemas.microsoft.com/office/drawing/2010/main" val="0"/>
-                        </a:ext>
-                      </a:extLst>
-                    </a:blip>
-                    <a:srcRect/>
-                    <a:stretch>
-                      <a:fillRect/>
-                    </a:stretch>
-                  </pic:blipFill>
-                  <pic:spPr bwMode="auto">
-                    <a:xfrm>
-                      <a:off x="0" y="0"/>
-                      <a:ext cx="1307592" cy="2331720"/>
-                    </a:xfrm>
-                    <a:prstGeom prst="rect">
-                      <a:avLst/>
-                    </a:prstGeom>
-                    <a:noFill/>
-                    <a:ln>
-                      <a:solidFill>
-                        <a:schemeClr val="accent1"/>
-                      </a:solidFill>
-                    </a:ln>
-                  </pic:spPr>
-                </pic:pic>
-              </a:graphicData>
-            </a:graphic>
-          </wp:inline>
-        </w:drawing>
-      </w:r>
-      <w:r>
-        <w:rPr>
-          <w:noProof/>
-        </w:rPr>
-        <w:drawing>
-          <wp:inline distT="0" distB="0" distL="0" distR="0" wp14:anchorId="33127AEE" wp14:editId="466AA6A8">
-            <wp:extent cx="1307592" cy="2331720"/>
-            <wp:effectExtent l="19050" t="19050" r="26035" b="11430"/>
-            <wp:docPr id="58" name="Picture 58"/>
-            <wp:cNvGraphicFramePr>
-              <a:graphicFrameLocks xmlns:a="http://schemas.openxmlformats.org/drawingml/2006/main" noChangeAspect="1"/>
-            </wp:cNvGraphicFramePr>
-            <a:graphic xmlns:a="http://schemas.openxmlformats.org/drawingml/2006/main">
-              <a:graphicData uri="http://schemas.openxmlformats.org/drawingml/2006/picture">
-                <pic:pic xmlns:pic="http://schemas.openxmlformats.org/drawingml/2006/picture">
-                  <pic:nvPicPr>
-                    <pic:cNvPr id="0" name="Picture 20"/>
-                    <pic:cNvPicPr>
-                      <a:picLocks noChangeAspect="1" noChangeArrowheads="1"/>
-                    </pic:cNvPicPr>
-                  </pic:nvPicPr>
-                  <pic:blipFill>
                     <a:blip r:embed="rId26">
                       <a:extLst>
                         <a:ext uri="{28A0092B-C50C-407E-A947-70E740481C1C}">
@@ -5385,6 +5319,61 @@
           <w:noProof/>
         </w:rPr>
         <w:drawing>
+          <wp:inline distT="0" distB="0" distL="0" distR="0" wp14:anchorId="33127AEE" wp14:editId="466AA6A8">
+            <wp:extent cx="1307592" cy="2331720"/>
+            <wp:effectExtent l="19050" t="19050" r="26035" b="11430"/>
+            <wp:docPr id="58" name="Picture 58"/>
+            <wp:cNvGraphicFramePr>
+              <a:graphicFrameLocks xmlns:a="http://schemas.openxmlformats.org/drawingml/2006/main" noChangeAspect="1"/>
+            </wp:cNvGraphicFramePr>
+            <a:graphic xmlns:a="http://schemas.openxmlformats.org/drawingml/2006/main">
+              <a:graphicData uri="http://schemas.openxmlformats.org/drawingml/2006/picture">
+                <pic:pic xmlns:pic="http://schemas.openxmlformats.org/drawingml/2006/picture">
+                  <pic:nvPicPr>
+                    <pic:cNvPr id="0" name="Picture 20"/>
+                    <pic:cNvPicPr>
+                      <a:picLocks noChangeAspect="1" noChangeArrowheads="1"/>
+                    </pic:cNvPicPr>
+                  </pic:nvPicPr>
+                  <pic:blipFill>
+                    <a:blip r:embed="rId27">
+                      <a:extLst>
+                        <a:ext uri="{28A0092B-C50C-407E-A947-70E740481C1C}">
+                          <a14:useLocalDpi xmlns:a14="http://schemas.microsoft.com/office/drawing/2010/main" val="0"/>
+                        </a:ext>
+                      </a:extLst>
+                    </a:blip>
+                    <a:srcRect/>
+                    <a:stretch>
+                      <a:fillRect/>
+                    </a:stretch>
+                  </pic:blipFill>
+                  <pic:spPr bwMode="auto">
+                    <a:xfrm>
+                      <a:off x="0" y="0"/>
+                      <a:ext cx="1307592" cy="2331720"/>
+                    </a:xfrm>
+                    <a:prstGeom prst="rect">
+                      <a:avLst/>
+                    </a:prstGeom>
+                    <a:noFill/>
+                    <a:ln>
+                      <a:solidFill>
+                        <a:schemeClr val="accent1"/>
+                      </a:solidFill>
+                    </a:ln>
+                  </pic:spPr>
+                </pic:pic>
+              </a:graphicData>
+            </a:graphic>
+          </wp:inline>
+        </w:drawing>
+      </w:r>
+      <w:r>
+        <w:rPr>
+          <w:noProof/>
+        </w:rPr>
+        <w:drawing>
           <wp:inline distT="0" distB="0" distL="0" distR="0" wp14:anchorId="701859D8" wp14:editId="04884DAE">
             <wp:extent cx="1316736" cy="2340864"/>
             <wp:effectExtent l="19050" t="19050" r="17145" b="21590"/>
@@ -5402,7 +5391,7 @@
                     </pic:cNvPicPr>
                   </pic:nvPicPr>
                   <pic:blipFill>
-                    <a:blip r:embed="rId27">
+                    <a:blip r:embed="rId28">
                       <a:extLst>
                         <a:ext uri="{28A0092B-C50C-407E-A947-70E740481C1C}">
                           <a14:useLocalDpi xmlns:a14="http://schemas.microsoft.com/office/drawing/2010/main" val="0"/>
@@ -6146,7 +6135,7 @@
                     </pic:cNvPicPr>
                   </pic:nvPicPr>
                   <pic:blipFill>
-                    <a:blip r:embed="rId24">
+                    <a:blip r:embed="rId25">
                       <a:extLst>
                         <a:ext uri="{28A0092B-C50C-407E-A947-70E740481C1C}">
                           <a14:useLocalDpi xmlns:a14="http://schemas.microsoft.com/office/drawing/2010/main" val="0"/>
@@ -6204,7 +6193,7 @@
                     </pic:cNvPicPr>
                   </pic:nvPicPr>
                   <pic:blipFill>
-                    <a:blip r:embed="rId28">
+                    <a:blip r:embed="rId29">
                       <a:extLst>
                         <a:ext uri="{28A0092B-C50C-407E-A947-70E740481C1C}">
                           <a14:useLocalDpi xmlns:a14="http://schemas.microsoft.com/office/drawing/2010/main" val="0"/>
@@ -6262,7 +6251,7 @@
                     </pic:cNvPicPr>
                   </pic:nvPicPr>
                   <pic:blipFill>
-                    <a:blip r:embed="rId27">
+                    <a:blip r:embed="rId28">
                       <a:extLst>
                         <a:ext uri="{28A0092B-C50C-407E-A947-70E740481C1C}">
                           <a14:useLocalDpi xmlns:a14="http://schemas.microsoft.com/office/drawing/2010/main" val="0"/>
@@ -6870,7 +6859,7 @@
                     </pic:cNvPicPr>
                   </pic:nvPicPr>
                   <pic:blipFill>
-                    <a:blip r:embed="rId29">
+                    <a:blip r:embed="rId30">
                       <a:extLst>
                         <a:ext uri="{28A0092B-C50C-407E-A947-70E740481C1C}">
                           <a14:useLocalDpi xmlns:a14="http://schemas.microsoft.com/office/drawing/2010/main" val="0"/>
@@ -6925,7 +6914,7 @@
                     </pic:cNvPicPr>
                   </pic:nvPicPr>
                   <pic:blipFill>
-                    <a:blip r:embed="rId30">
+                    <a:blip r:embed="rId31">
                       <a:extLst>
                         <a:ext uri="{28A0092B-C50C-407E-A947-70E740481C1C}">
                           <a14:useLocalDpi xmlns:a14="http://schemas.microsoft.com/office/drawing/2010/main" val="0"/>
@@ -6980,7 +6969,7 @@
                     </pic:cNvPicPr>
                   </pic:nvPicPr>
                   <pic:blipFill>
-                    <a:blip r:embed="rId31">
+                    <a:blip r:embed="rId32">
                       <a:extLst>
                         <a:ext uri="{28A0092B-C50C-407E-A947-70E740481C1C}">
                           <a14:useLocalDpi xmlns:a14="http://schemas.microsoft.com/office/drawing/2010/main" val="0"/>
@@ -7374,64 +7363,6 @@
                     </pic:cNvPicPr>
                   </pic:nvPicPr>
                   <pic:blipFill>
-                    <a:blip r:embed="rId32">
-                      <a:extLst>
-                        <a:ext uri="{28A0092B-C50C-407E-A947-70E740481C1C}">
-                          <a14:useLocalDpi xmlns:a14="http://schemas.microsoft.com/office/drawing/2010/main" val="0"/>
-                        </a:ext>
-                      </a:extLst>
-                    </a:blip>
-                    <a:srcRect/>
-                    <a:stretch>
-                      <a:fillRect/>
-                    </a:stretch>
-                  </pic:blipFill>
-                  <pic:spPr bwMode="auto">
-                    <a:xfrm>
-                      <a:off x="0" y="0"/>
-                      <a:ext cx="1746504" cy="3108960"/>
-                    </a:xfrm>
-                    <a:prstGeom prst="rect">
-                      <a:avLst/>
-                    </a:prstGeom>
-                    <a:noFill/>
-                    <a:ln>
-                      <a:solidFill>
-                        <a:schemeClr val="accent1"/>
-                      </a:solidFill>
-                    </a:ln>
-                  </pic:spPr>
-                </pic:pic>
-              </a:graphicData>
-            </a:graphic>
-          </wp:inline>
-        </w:drawing>
-      </w:r>
-      <w:r>
-        <w:t xml:space="preserve"> </w:t>
-      </w:r>
-      <w:r>
-        <w:rPr>
-          <w:noProof/>
-        </w:rPr>
-        <w:drawing>
-          <wp:inline distT="0" distB="0" distL="0" distR="0" wp14:anchorId="237D9814" wp14:editId="24400BC9">
-            <wp:extent cx="1746504" cy="3108960"/>
-            <wp:effectExtent l="19050" t="19050" r="25400" b="15240"/>
-            <wp:docPr id="85" name="Picture 85"/>
-            <wp:cNvGraphicFramePr>
-              <a:graphicFrameLocks xmlns:a="http://schemas.openxmlformats.org/drawingml/2006/main" noChangeAspect="1"/>
-            </wp:cNvGraphicFramePr>
-            <a:graphic xmlns:a="http://schemas.openxmlformats.org/drawingml/2006/main">
-              <a:graphicData uri="http://schemas.openxmlformats.org/drawingml/2006/picture">
-                <pic:pic xmlns:pic="http://schemas.openxmlformats.org/drawingml/2006/picture">
-                  <pic:nvPicPr>
-                    <pic:cNvPr id="0" name="Picture 30"/>
-                    <pic:cNvPicPr>
-                      <a:picLocks noChangeAspect="1" noChangeArrowheads="1"/>
-                    </pic:cNvPicPr>
-                  </pic:nvPicPr>
-                  <pic:blipFill>
                     <a:blip r:embed="rId33">
                       <a:extLst>
                         <a:ext uri="{28A0092B-C50C-407E-A947-70E740481C1C}">
@@ -7466,6 +7397,64 @@
         </w:drawing>
       </w:r>
       <w:r>
+        <w:t xml:space="preserve"> </w:t>
+      </w:r>
+      <w:r>
+        <w:rPr>
+          <w:noProof/>
+        </w:rPr>
+        <w:drawing>
+          <wp:inline distT="0" distB="0" distL="0" distR="0" wp14:anchorId="237D9814" wp14:editId="24400BC9">
+            <wp:extent cx="1746504" cy="3108960"/>
+            <wp:effectExtent l="19050" t="19050" r="25400" b="15240"/>
+            <wp:docPr id="85" name="Picture 85"/>
+            <wp:cNvGraphicFramePr>
+              <a:graphicFrameLocks xmlns:a="http://schemas.openxmlformats.org/drawingml/2006/main" noChangeAspect="1"/>
+            </wp:cNvGraphicFramePr>
+            <a:graphic xmlns:a="http://schemas.openxmlformats.org/drawingml/2006/main">
+              <a:graphicData uri="http://schemas.openxmlformats.org/drawingml/2006/picture">
+                <pic:pic xmlns:pic="http://schemas.openxmlformats.org/drawingml/2006/picture">
+                  <pic:nvPicPr>
+                    <pic:cNvPr id="0" name="Picture 30"/>
+                    <pic:cNvPicPr>
+                      <a:picLocks noChangeAspect="1" noChangeArrowheads="1"/>
+                    </pic:cNvPicPr>
+                  </pic:nvPicPr>
+                  <pic:blipFill>
+                    <a:blip r:embed="rId34">
+                      <a:extLst>
+                        <a:ext uri="{28A0092B-C50C-407E-A947-70E740481C1C}">
+                          <a14:useLocalDpi xmlns:a14="http://schemas.microsoft.com/office/drawing/2010/main" val="0"/>
+                        </a:ext>
+                      </a:extLst>
+                    </a:blip>
+                    <a:srcRect/>
+                    <a:stretch>
+                      <a:fillRect/>
+                    </a:stretch>
+                  </pic:blipFill>
+                  <pic:spPr bwMode="auto">
+                    <a:xfrm>
+                      <a:off x="0" y="0"/>
+                      <a:ext cx="1746504" cy="3108960"/>
+                    </a:xfrm>
+                    <a:prstGeom prst="rect">
+                      <a:avLst/>
+                    </a:prstGeom>
+                    <a:noFill/>
+                    <a:ln>
+                      <a:solidFill>
+                        <a:schemeClr val="accent1"/>
+                      </a:solidFill>
+                    </a:ln>
+                  </pic:spPr>
+                </pic:pic>
+              </a:graphicData>
+            </a:graphic>
+          </wp:inline>
+        </w:drawing>
+      </w:r>
+      <w:r>
         <w:rPr>
           <w:noProof/>
         </w:rPr>
@@ -7487,7 +7476,7 @@
                     </pic:cNvPicPr>
                   </pic:nvPicPr>
                   <pic:blipFill>
-                    <a:blip r:embed="rId34">
+                    <a:blip r:embed="rId35">
                       <a:extLst>
                         <a:ext uri="{28A0092B-C50C-407E-A947-70E740481C1C}">
                           <a14:useLocalDpi xmlns:a14="http://schemas.microsoft.com/office/drawing/2010/main" val="0"/>
@@ -8000,7 +7989,7 @@
                     </pic:cNvPicPr>
                   </pic:nvPicPr>
                   <pic:blipFill>
-                    <a:blip r:embed="rId30">
+                    <a:blip r:embed="rId31">
                       <a:extLst>
                         <a:ext uri="{28A0092B-C50C-407E-A947-70E740481C1C}">
                           <a14:useLocalDpi xmlns:a14="http://schemas.microsoft.com/office/drawing/2010/main" val="0"/>
@@ -8072,7 +8061,7 @@
                     </pic:cNvPicPr>
                   </pic:nvPicPr>
                   <pic:blipFill>
-                    <a:blip r:embed="rId35">
+                    <a:blip r:embed="rId36">
                       <a:extLst>
                         <a:ext uri="{28A0092B-C50C-407E-A947-70E740481C1C}">
                           <a14:useLocalDpi xmlns:a14="http://schemas.microsoft.com/office/drawing/2010/main" val="0"/>
@@ -8144,7 +8133,7 @@
                     </pic:cNvPicPr>
                   </pic:nvPicPr>
                   <pic:blipFill>
-                    <a:blip r:embed="rId36">
+                    <a:blip r:embed="rId37">
                       <a:extLst>
                         <a:ext uri="{28A0092B-C50C-407E-A947-70E740481C1C}">
                           <a14:useLocalDpi xmlns:a14="http://schemas.microsoft.com/office/drawing/2010/main" val="0"/>
@@ -8209,15 +8198,7 @@
     </w:p>
     <w:p>
       <w:r>
-        <w:t xml:space="preserve">The Cypress iOS app is </w:t>
-      </w:r>
-      <w:proofErr w:type="gramStart"/>
-      <w:r>
-        <w:t>similar to</w:t>
-      </w:r>
-      <w:proofErr w:type="gramEnd"/>
-      <w:r>
-        <w:t xml:space="preserve"> the Android app. The app communicates with the mesh network using the device's BLE capabilities. Since smartphones don't (yet) have mesh capability, the app uses GATT connections for provisioning and relies on the presence of a GATT proxy for mesh configuration and communication.</w:t>
+        <w:t>The Cypress iOS app is similar to the Android app. The app communicates with the mesh network using the device's BLE capabilities. Since smartphones don't (yet) have mesh capability, the app uses GATT connections for provisioning and relies on the presence of a GATT proxy for mesh configuration and communication.</w:t>
       </w:r>
     </w:p>
     <w:p>
@@ -8235,53 +8216,21 @@
     </w:p>
     <w:p>
       <w:r>
-        <w:t xml:space="preserve">Note: To get the latest version, you should refer to the BT example repository located on GitHub. The path to the </w:t>
-      </w:r>
-      <w:r>
-        <w:t xml:space="preserve">file in the </w:t>
-      </w:r>
-      <w:r>
-        <w:t>repository is:</w:t>
-      </w:r>
-    </w:p>
-    <w:p>
-      <w:pPr>
-        <w:ind w:left="720"/>
-      </w:pPr>
-      <w:hyperlink r:id="rId37" w:history="1">
+        <w:t>This app is on the Apple App Store, a link to the app store page can be found here:</w:t>
+      </w:r>
+    </w:p>
+    <w:p>
+      <w:hyperlink r:id="rId38" w:tgtFrame="_blank" w:history="1">
         <w:r>
           <w:rPr>
             <w:rStyle w:val="Hyperlink"/>
+            <w:rFonts w:ascii="Calibri" w:hAnsi="Calibri" w:cs="Calibri"/>
+            <w:bdr w:val="none" w:sz="0" w:space="0" w:color="auto" w:frame="1"/>
+            <w:shd w:val="clear" w:color="auto" w:fill="FFFFFF"/>
           </w:rPr>
-          <w:t>https://github.com/cypresssemiconductorco/Code-Examples-BT-SDK-for-ModusToolbox/blob/master/Mesh-Peer-Apps/iOS.zip</w:t>
+          <w:t>https://www.cypress.com/documentation/software-and-drivers/bluetooth-mesh-helper-applications</w:t>
         </w:r>
       </w:hyperlink>
-      <w:r>
-        <w:t xml:space="preserve"> </w:t>
-      </w:r>
-    </w:p>
-    <w:p>
-      <w:r>
-        <w:t>Since the app is not (yet) in the Apple Store, it is necessary to install it using a MAC</w:t>
-      </w:r>
-      <w:r>
-        <w:t xml:space="preserve"> that has the iOS development environment installed</w:t>
-      </w:r>
-      <w:r>
-        <w:t xml:space="preserve">. The details of </w:t>
-      </w:r>
-      <w:r>
-        <w:t>building and installing this app on a</w:t>
-      </w:r>
-      <w:r>
-        <w:t>n</w:t>
-      </w:r>
-      <w:r>
-        <w:t xml:space="preserve"> iOS device</w:t>
-      </w:r>
-      <w:r>
-        <w:t xml:space="preserve"> are left as an exercise for the reader.</w:t>
-      </w:r>
     </w:p>
     <w:p>
       <w:pPr>
@@ -8600,8 +8549,8 @@
       </w:r>
     </w:p>
     <w:sectPr>
-      <w:headerReference w:type="default" r:id="rId38"/>
-      <w:footerReference w:type="default" r:id="rId39"/>
+      <w:headerReference w:type="default" r:id="rId39"/>
+      <w:footerReference w:type="default" r:id="rId40"/>
       <w:pgSz w:w="12240" w:h="15840"/>
       <w:pgMar w:top="1440" w:right="1440" w:bottom="1440" w:left="1440" w:header="720" w:footer="720" w:gutter="0"/>
       <w:cols w:space="720"/>
@@ -12687,7 +12636,7 @@
   <w:style w:type="paragraph" w:default="1" w:styleId="Normal">
     <w:name w:val="Normal"/>
     <w:qFormat/>
-    <w:rsid w:val="00310FFF"/>
+    <w:rsid w:val="00A476EB"/>
   </w:style>
   <w:style w:type="paragraph" w:styleId="Heading1">
     <w:name w:val="heading 1"/>
@@ -12810,7 +12759,7 @@
     <w:uiPriority w:val="1"/>
     <w:semiHidden/>
     <w:unhideWhenUsed/>
-    <w:rsid w:val="00310FFF"/>
+    <w:rsid w:val="00A476EB"/>
   </w:style>
   <w:style w:type="table" w:default="1" w:styleId="TableNormal">
     <w:name w:val="Normal Table"/>
@@ -12832,7 +12781,7 @@
     <w:uiPriority w:val="99"/>
     <w:semiHidden/>
     <w:unhideWhenUsed/>
-    <w:rsid w:val="00310FFF"/>
+    <w:rsid w:val="00A476EB"/>
   </w:style>
   <w:style w:type="character" w:customStyle="1" w:styleId="Heading1Char">
     <w:name w:val="Heading 1 Char"/>
@@ -13740,7 +13689,7 @@
 </file>
 
 <file path=customXml/itemProps1.xml><?xml version="1.0" encoding="utf-8"?>
-<ds:datastoreItem xmlns:ds="http://schemas.openxmlformats.org/officeDocument/2006/customXml" ds:itemID="{686EF09F-ED84-4A22-891D-20FD1C93AE88}">
+<ds:datastoreItem xmlns:ds="http://schemas.openxmlformats.org/officeDocument/2006/customXml" ds:itemID="{7B7761C6-CEC2-4D42-B724-41DA09B4C5AD}">
   <ds:schemaRefs>
     <ds:schemaRef ds:uri="http://schemas.openxmlformats.org/officeDocument/2006/bibliography"/>
   </ds:schemaRefs>

</xml_diff>